<commit_message>
Update and Translate Manual
</commit_message>
<xml_diff>
--- a/Manual.docx
+++ b/Manual.docx
@@ -1,6 +1,6 @@
 
 <file path=word/document.xml><?xml version="1.0" encoding="utf-8"?>
-<w:document xmlns:wpc="http://schemas.microsoft.com/office/word/2010/wordprocessingCanvas" xmlns:cx="http://schemas.microsoft.com/office/drawing/2014/chartex" xmlns:cx1="http://schemas.microsoft.com/office/drawing/2015/9/8/chartex" xmlns:cx2="http://schemas.microsoft.com/office/drawing/2015/10/21/chartex" xmlns:cx3="http://schemas.microsoft.com/office/drawing/2016/5/9/chartex" xmlns:cx4="http://schemas.microsoft.com/office/drawing/2016/5/10/chartex" xmlns:cx5="http://schemas.microsoft.com/office/drawing/2016/5/11/chartex" xmlns:cx6="http://schemas.microsoft.com/office/drawing/2016/5/12/chartex" xmlns:cx7="http://schemas.microsoft.com/office/drawing/2016/5/13/chartex" xmlns:cx8="http://schemas.microsoft.com/office/drawing/2016/5/14/chartex" xmlns:mc="http://schemas.openxmlformats.org/markup-compatibility/2006" xmlns:aink="http://schemas.microsoft.com/office/drawing/2016/ink" xmlns:o="urn:schemas-microsoft-com:office:office" xmlns:r="http://schemas.openxmlformats.org/officeDocument/2006/relationships" xmlns:m="http://schemas.openxmlformats.org/officeDocument/2006/math" xmlns:v="urn:schemas-microsoft-com:vml" xmlns:wp14="http://schemas.microsoft.com/office/word/2010/wordprocessingDrawing" xmlns:wp="http://schemas.openxmlformats.org/drawingml/2006/wordprocessingDrawing" xmlns:w10="urn:schemas-microsoft-com:office:word" xmlns:w="http://schemas.openxmlformats.org/wordprocessingml/2006/main" xmlns:w14="http://schemas.microsoft.com/office/word/2010/wordml" xmlns:w15="http://schemas.microsoft.com/office/word/2012/wordml" xmlns:w16se="http://schemas.microsoft.com/office/word/2015/wordml/symex" xmlns:wpg="http://schemas.microsoft.com/office/word/2010/wordprocessingGroup" xmlns:wpi="http://schemas.microsoft.com/office/word/2010/wordprocessingInk" xmlns:wne="http://schemas.microsoft.com/office/word/2006/wordml" xmlns:wps="http://schemas.microsoft.com/office/word/2010/wordprocessingShape" mc:Ignorable="w14 w15 w16se wp14">
+<w:document xmlns:wpc="http://schemas.microsoft.com/office/word/2010/wordprocessingCanvas" xmlns:cx="http://schemas.microsoft.com/office/drawing/2014/chartex" xmlns:cx1="http://schemas.microsoft.com/office/drawing/2015/9/8/chartex" xmlns:cx2="http://schemas.microsoft.com/office/drawing/2015/10/21/chartex" xmlns:cx3="http://schemas.microsoft.com/office/drawing/2016/5/9/chartex" xmlns:cx4="http://schemas.microsoft.com/office/drawing/2016/5/10/chartex" xmlns:cx5="http://schemas.microsoft.com/office/drawing/2016/5/11/chartex" xmlns:cx6="http://schemas.microsoft.com/office/drawing/2016/5/12/chartex" xmlns:cx7="http://schemas.microsoft.com/office/drawing/2016/5/13/chartex" xmlns:cx8="http://schemas.microsoft.com/office/drawing/2016/5/14/chartex" xmlns:mc="http://schemas.openxmlformats.org/markup-compatibility/2006" xmlns:aink="http://schemas.microsoft.com/office/drawing/2016/ink" xmlns:am3d="http://schemas.microsoft.com/office/drawing/2017/model3d" xmlns:o="urn:schemas-microsoft-com:office:office" xmlns:r="http://schemas.openxmlformats.org/officeDocument/2006/relationships" xmlns:m="http://schemas.openxmlformats.org/officeDocument/2006/math" xmlns:v="urn:schemas-microsoft-com:vml" xmlns:wp14="http://schemas.microsoft.com/office/word/2010/wordprocessingDrawing" xmlns:wp="http://schemas.openxmlformats.org/drawingml/2006/wordprocessingDrawing" xmlns:w10="urn:schemas-microsoft-com:office:word" xmlns:w="http://schemas.openxmlformats.org/wordprocessingml/2006/main" xmlns:w14="http://schemas.microsoft.com/office/word/2010/wordml" xmlns:w15="http://schemas.microsoft.com/office/word/2012/wordml" xmlns:w16cid="http://schemas.microsoft.com/office/word/2016/wordml/cid" xmlns:w16se="http://schemas.microsoft.com/office/word/2015/wordml/symex" xmlns:wpg="http://schemas.microsoft.com/office/word/2010/wordprocessingGroup" xmlns:wpi="http://schemas.microsoft.com/office/word/2010/wordprocessingInk" xmlns:wne="http://schemas.microsoft.com/office/word/2006/wordml" xmlns:wps="http://schemas.microsoft.com/office/word/2010/wordprocessingShape" mc:Ignorable="w14 w15 w16se w16cid wp14">
   <w:body>
     <w:p>
       <w:pPr>
@@ -27,7 +27,7 @@
           <w:kern w:val="24"/>
           <w:sz w:val="96"/>
           <w:szCs w:val="80"/>
-          <w:lang w:val="en-US" w:eastAsia="pt-BR"/>
+          <w:lang w:eastAsia="pt-BR"/>
         </w:rPr>
       </w:pPr>
     </w:p>
@@ -46,7 +46,7 @@
           <w:kern w:val="24"/>
           <w:sz w:val="200"/>
           <w:szCs w:val="80"/>
-          <w:lang w:val="en-US" w:eastAsia="pt-BR"/>
+          <w:lang w:eastAsia="pt-BR"/>
         </w:rPr>
       </w:pPr>
       <w:r>
@@ -58,7 +58,7 @@
           <w:kern w:val="24"/>
           <w:sz w:val="200"/>
           <w:szCs w:val="80"/>
-          <w:lang w:val="en-US" w:eastAsia="pt-BR"/>
+          <w:lang w:eastAsia="pt-BR"/>
         </w:rPr>
         <w:t>MAZE</w:t>
       </w:r>
@@ -78,7 +78,7 @@
           <w:kern w:val="24"/>
           <w:sz w:val="28"/>
           <w:szCs w:val="80"/>
-          <w:lang w:val="en-US" w:eastAsia="pt-BR"/>
+          <w:lang w:eastAsia="pt-BR"/>
         </w:rPr>
       </w:pPr>
     </w:p>
@@ -97,7 +97,7 @@
           <w:kern w:val="24"/>
           <w:sz w:val="200"/>
           <w:szCs w:val="80"/>
-          <w:lang w:val="en-US" w:eastAsia="pt-BR"/>
+          <w:lang w:eastAsia="pt-BR"/>
         </w:rPr>
       </w:pPr>
       <w:r>
@@ -109,7 +109,7 @@
           <w:color w:val="7F7F7F"/>
           <w:kern w:val="24"/>
           <w:sz w:val="36"/>
-          <w:lang w:val="en-US" w:eastAsia="pt-BR"/>
+          <w:lang w:eastAsia="pt-BR"/>
         </w:rPr>
         <w:drawing>
           <wp:inline distT="0" distB="0" distL="0" distR="0" wp14:anchorId="0884CA9D" wp14:editId="695D9132">
@@ -192,7 +192,7 @@
           <w:kern w:val="24"/>
           <w:sz w:val="200"/>
           <w:szCs w:val="80"/>
-          <w:lang w:val="en-US" w:eastAsia="pt-BR"/>
+          <w:lang w:eastAsia="pt-BR"/>
         </w:rPr>
         <w:t xml:space="preserve"> </w:t>
       </w:r>
@@ -211,7 +211,7 @@
           <w:color w:val="7F7F7F"/>
           <w:kern w:val="24"/>
           <w:sz w:val="44"/>
-          <w:lang w:val="en-US" w:eastAsia="pt-BR"/>
+          <w:lang w:eastAsia="pt-BR"/>
         </w:rPr>
       </w:pPr>
     </w:p>
@@ -229,7 +229,7 @@
           <w:color w:val="7F7F7F"/>
           <w:kern w:val="24"/>
           <w:sz w:val="44"/>
-          <w:lang w:val="en-US" w:eastAsia="pt-BR"/>
+          <w:lang w:eastAsia="pt-BR"/>
         </w:rPr>
       </w:pPr>
     </w:p>
@@ -247,7 +247,7 @@
           <w:color w:val="7F7F7F"/>
           <w:kern w:val="24"/>
           <w:sz w:val="44"/>
-          <w:lang w:val="en-US" w:eastAsia="pt-BR"/>
+          <w:lang w:eastAsia="pt-BR"/>
         </w:rPr>
       </w:pPr>
       <w:r>
@@ -258,7 +258,7 @@
           <w:color w:val="7F7F7F"/>
           <w:kern w:val="24"/>
           <w:sz w:val="44"/>
-          <w:lang w:val="en-US" w:eastAsia="pt-BR"/>
+          <w:lang w:eastAsia="pt-BR"/>
         </w:rPr>
         <w:t>DATA INTERFACE</w:t>
       </w:r>
@@ -270,7 +270,7 @@
           <w:color w:val="7F7F7F"/>
           <w:kern w:val="24"/>
           <w:sz w:val="44"/>
-          <w:lang w:val="en-US" w:eastAsia="pt-BR"/>
+          <w:lang w:eastAsia="pt-BR"/>
         </w:rPr>
         <w:t xml:space="preserve"> </w:t>
       </w:r>
@@ -282,7 +282,7 @@
           <w:color w:val="7F7F7F"/>
           <w:kern w:val="24"/>
           <w:sz w:val="44"/>
-          <w:lang w:val="en-US" w:eastAsia="pt-BR"/>
+          <w:lang w:eastAsia="pt-BR"/>
         </w:rPr>
         <w:t>MANUAL</w:t>
       </w:r>
@@ -301,7 +301,7 @@
           <w:color w:val="7F7F7F"/>
           <w:kern w:val="24"/>
           <w:sz w:val="36"/>
-          <w:lang w:val="en-US" w:eastAsia="pt-BR"/>
+          <w:lang w:eastAsia="pt-BR"/>
         </w:rPr>
       </w:pPr>
     </w:p>
@@ -319,7 +319,7 @@
           <w:color w:val="7F7F7F"/>
           <w:kern w:val="24"/>
           <w:sz w:val="36"/>
-          <w:lang w:val="en-US" w:eastAsia="pt-BR"/>
+          <w:lang w:eastAsia="pt-BR"/>
         </w:rPr>
       </w:pPr>
     </w:p>
@@ -386,12 +386,14 @@
                               <w:textAlignment w:val="baseline"/>
                               <w:rPr>
                                 <w:sz w:val="28"/>
+                                <w:lang w:val="pt-BR"/>
                               </w:rPr>
                             </w:pPr>
                             <w:proofErr w:type="spellStart"/>
                             <w:r>
                               <w:rPr>
                                 <w:sz w:val="28"/>
+                                <w:lang w:val="pt-BR"/>
                               </w:rPr>
                               <w:t>BrainXT</w:t>
                             </w:r>
@@ -399,56 +401,23 @@
                             <w:r>
                               <w:rPr>
                                 <w:sz w:val="28"/>
+                                <w:lang w:val="pt-BR"/>
                               </w:rPr>
-                              <w:t xml:space="preserve"> é um software criado pelo Braincube que permite a coleta de dados de diversos tipos de fontes industriais</w:t>
-                            </w:r>
-                            <w:r>
-                              <w:rPr>
-                                <w:sz w:val="28"/>
-                              </w:rPr>
-                              <w:t>. Também realiza a</w:t>
-                            </w:r>
-                            <w:r>
-                              <w:rPr>
-                                <w:sz w:val="28"/>
-                              </w:rPr>
-                              <w:t xml:space="preserve"> transformação desses dados em arquivos </w:t>
-                            </w:r>
-                            <w:r>
-                              <w:rPr>
-                                <w:sz w:val="28"/>
-                              </w:rPr>
-                              <w:t>estruturados no formato TXT ou CSV</w:t>
-                            </w:r>
-                            <w:r>
-                              <w:rPr>
-                                <w:sz w:val="28"/>
-                              </w:rPr>
-                              <w:t>. Uma vez transformado, esses arquivos podem ser enviados</w:t>
-                            </w:r>
-                            <w:r>
-                              <w:rPr>
-                                <w:sz w:val="28"/>
-                              </w:rPr>
-                              <w:t xml:space="preserve"> aos servidores na nuvem do Braincube utilizando o software </w:t>
+                              <w:t xml:space="preserve"> é um software criado pelo Braincube que permite a coleta de dados de diversos tipos de fontes industriais. Também realiza a transformação desses dados em arquivos estruturados no formato TXT ou CSV. Uma vez transformado, esses arquivos podem ser enviados aos servidores na nuvem do Braincube utilizando o software </w:t>
                             </w:r>
                             <w:proofErr w:type="spellStart"/>
                             <w:r>
                               <w:rPr>
                                 <w:sz w:val="28"/>
+                                <w:lang w:val="pt-BR"/>
                               </w:rPr>
-                              <w:t>IP</w:t>
-                            </w:r>
-                            <w:r>
-                              <w:rPr>
-                                <w:sz w:val="28"/>
-                              </w:rPr>
-                              <w:t>Transfer</w:t>
+                              <w:t>IPTransfer</w:t>
                             </w:r>
                             <w:proofErr w:type="spellEnd"/>
                             <w:r>
                               <w:rPr>
                                 <w:sz w:val="28"/>
+                                <w:lang w:val="pt-BR"/>
                               </w:rPr>
                               <w:t>.</w:t>
                             </w:r>
@@ -464,6 +433,7 @@
                               <w:textAlignment w:val="baseline"/>
                               <w:rPr>
                                 <w:sz w:val="28"/>
+                                <w:lang w:val="pt-BR"/>
                               </w:rPr>
                             </w:pPr>
                           </w:p>
@@ -477,36 +447,15 @@
                               <w:textAlignment w:val="baseline"/>
                               <w:rPr>
                                 <w:sz w:val="28"/>
+                                <w:lang w:val="pt-BR"/>
                               </w:rPr>
                             </w:pPr>
                             <w:r>
                               <w:rPr>
                                 <w:sz w:val="28"/>
+                                <w:lang w:val="pt-BR"/>
                               </w:rPr>
                               <w:t>Principais de fontes de dados compatíveis são:</w:t>
-                            </w:r>
-                          </w:p>
-                          <w:p>
-                            <w:pPr>
-                              <w:pStyle w:val="NormalWeb"/>
-                              <w:numPr>
-                                <w:ilvl w:val="0"/>
-                                <w:numId w:val="1"/>
-                              </w:numPr>
-                              <w:kinsoku w:val="0"/>
-                              <w:overflowPunct w:val="0"/>
-                              <w:spacing w:before="0" w:beforeAutospacing="0" w:after="0" w:afterAutospacing="0"/>
-                              <w:jc w:val="both"/>
-                              <w:textAlignment w:val="baseline"/>
-                              <w:rPr>
-                                <w:sz w:val="28"/>
-                              </w:rPr>
-                            </w:pPr>
-                            <w:r>
-                              <w:rPr>
-                                <w:sz w:val="28"/>
-                              </w:rPr>
-                              <w:t>Servidores OPC;</w:t>
                             </w:r>
                           </w:p>
                           <w:p>
@@ -530,12 +479,46 @@
                               <w:rPr>
                                 <w:sz w:val="28"/>
                               </w:rPr>
+                              <w:t>Servidores</w:t>
+                            </w:r>
+                            <w:proofErr w:type="spellEnd"/>
+                            <w:r>
+                              <w:rPr>
+                                <w:sz w:val="28"/>
+                              </w:rPr>
+                              <w:t xml:space="preserve"> OPC;</w:t>
+                            </w:r>
+                          </w:p>
+                          <w:p>
+                            <w:pPr>
+                              <w:pStyle w:val="NormalWeb"/>
+                              <w:numPr>
+                                <w:ilvl w:val="0"/>
+                                <w:numId w:val="1"/>
+                              </w:numPr>
+                              <w:kinsoku w:val="0"/>
+                              <w:overflowPunct w:val="0"/>
+                              <w:spacing w:before="0" w:beforeAutospacing="0" w:after="0" w:afterAutospacing="0"/>
+                              <w:jc w:val="both"/>
+                              <w:textAlignment w:val="baseline"/>
+                              <w:rPr>
+                                <w:sz w:val="28"/>
+                                <w:lang w:val="pt-BR"/>
+                              </w:rPr>
+                            </w:pPr>
+                            <w:proofErr w:type="spellStart"/>
+                            <w:r>
+                              <w:rPr>
+                                <w:sz w:val="28"/>
+                                <w:lang w:val="pt-BR"/>
+                              </w:rPr>
                               <w:t>PLCs</w:t>
                             </w:r>
                             <w:proofErr w:type="spellEnd"/>
                             <w:r>
                               <w:rPr>
                                 <w:sz w:val="28"/>
+                                <w:lang w:val="pt-BR"/>
                               </w:rPr>
                               <w:t xml:space="preserve"> através do protocolo </w:t>
                             </w:r>
@@ -543,6 +526,7 @@
                             <w:r>
                               <w:rPr>
                                 <w:sz w:val="28"/>
+                                <w:lang w:val="pt-BR"/>
                               </w:rPr>
                               <w:t>ModBus</w:t>
                             </w:r>
@@ -550,6 +534,7 @@
                             <w:r>
                               <w:rPr>
                                 <w:sz w:val="28"/>
+                                <w:lang w:val="pt-BR"/>
                               </w:rPr>
                               <w:t>;</w:t>
                             </w:r>
@@ -568,12 +553,14 @@
                               <w:textAlignment w:val="baseline"/>
                               <w:rPr>
                                 <w:sz w:val="28"/>
+                                <w:lang w:val="pt-BR"/>
                               </w:rPr>
                             </w:pPr>
                             <w:proofErr w:type="spellStart"/>
                             <w:r>
                               <w:rPr>
                                 <w:sz w:val="28"/>
+                                <w:lang w:val="pt-BR"/>
                               </w:rPr>
                               <w:t>PLCs</w:t>
                             </w:r>
@@ -581,6 +568,7 @@
                             <w:r>
                               <w:rPr>
                                 <w:sz w:val="28"/>
+                                <w:lang w:val="pt-BR"/>
                               </w:rPr>
                               <w:t xml:space="preserve"> através do protocolo </w:t>
                             </w:r>
@@ -588,6 +576,7 @@
                             <w:r>
                               <w:rPr>
                                 <w:sz w:val="28"/>
+                                <w:lang w:val="pt-BR"/>
                               </w:rPr>
                               <w:t>Profinet</w:t>
                             </w:r>
@@ -595,6 +584,7 @@
                             <w:r>
                               <w:rPr>
                                 <w:sz w:val="28"/>
+                                <w:lang w:val="pt-BR"/>
                               </w:rPr>
                               <w:t>;</w:t>
                             </w:r>
@@ -655,71 +645,15 @@
                         <w:textAlignment w:val="baseline"/>
                         <w:rPr>
                           <w:sz w:val="28"/>
+                          <w:lang w:val="pt-BR"/>
                         </w:rPr>
                       </w:pPr>
-                      <w:proofErr w:type="spellStart"/>
                       <w:r>
                         <w:rPr>
                           <w:sz w:val="28"/>
+                          <w:lang w:val="pt-BR"/>
                         </w:rPr>
-                        <w:t>BrainXT</w:t>
-                      </w:r>
-                      <w:proofErr w:type="spellEnd"/>
-                      <w:r>
-                        <w:rPr>
-                          <w:sz w:val="28"/>
-                        </w:rPr>
-                        <w:t xml:space="preserve"> é um software criado pelo Braincube que permite a coleta de dados de diversos tipos de fontes industriais</w:t>
-                      </w:r>
-                      <w:r>
-                        <w:rPr>
-                          <w:sz w:val="28"/>
-                        </w:rPr>
-                        <w:t>. Também realiza a</w:t>
-                      </w:r>
-                      <w:r>
-                        <w:rPr>
-                          <w:sz w:val="28"/>
-                        </w:rPr>
-                        <w:t xml:space="preserve"> transformação desses dados em arquivos </w:t>
-                      </w:r>
-                      <w:r>
-                        <w:rPr>
-                          <w:sz w:val="28"/>
-                        </w:rPr>
-                        <w:t>estruturados no formato TXT ou CSV</w:t>
-                      </w:r>
-                      <w:r>
-                        <w:rPr>
-                          <w:sz w:val="28"/>
-                        </w:rPr>
-                        <w:t>. Uma vez transformado, esses arquivos podem ser enviados</w:t>
-                      </w:r>
-                      <w:r>
-                        <w:rPr>
-                          <w:sz w:val="28"/>
-                        </w:rPr>
-                        <w:t xml:space="preserve"> aos servidores na nuvem do Braincube utilizando o software </w:t>
-                      </w:r>
-                      <w:proofErr w:type="spellStart"/>
-                      <w:r>
-                        <w:rPr>
-                          <w:sz w:val="28"/>
-                        </w:rPr>
-                        <w:t>IP</w:t>
-                      </w:r>
-                      <w:r>
-                        <w:rPr>
-                          <w:sz w:val="28"/>
-                        </w:rPr>
-                        <w:t>Transfer</w:t>
-                      </w:r>
-                      <w:proofErr w:type="spellEnd"/>
-                      <w:r>
-                        <w:rPr>
-                          <w:sz w:val="28"/>
-                        </w:rPr>
-                        <w:t>.</w:t>
+                        <w:t>BrainXT é um software criado pelo Braincube que permite a coleta de dados de diversos tipos de fontes industriais. Também realiza a transformação desses dados em arquivos estruturados no formato TXT ou CSV. Uma vez transformado, esses arquivos podem ser enviados aos servidores na nuvem do Braincube utilizando o software IPTransfer.</w:t>
                       </w:r>
                     </w:p>
                     <w:p>
@@ -733,6 +667,7 @@
                         <w:textAlignment w:val="baseline"/>
                         <w:rPr>
                           <w:sz w:val="28"/>
+                          <w:lang w:val="pt-BR"/>
                         </w:rPr>
                       </w:pPr>
                     </w:p>
@@ -746,11 +681,13 @@
                         <w:textAlignment w:val="baseline"/>
                         <w:rPr>
                           <w:sz w:val="28"/>
+                          <w:lang w:val="pt-BR"/>
                         </w:rPr>
                       </w:pPr>
                       <w:r>
                         <w:rPr>
                           <w:sz w:val="28"/>
+                          <w:lang w:val="pt-BR"/>
                         </w:rPr>
                         <w:t>Principais de fontes de dados compatíveis são:</w:t>
                       </w:r>
@@ -792,35 +729,15 @@
                         <w:textAlignment w:val="baseline"/>
                         <w:rPr>
                           <w:sz w:val="28"/>
+                          <w:lang w:val="pt-BR"/>
                         </w:rPr>
                       </w:pPr>
-                      <w:proofErr w:type="spellStart"/>
                       <w:r>
                         <w:rPr>
                           <w:sz w:val="28"/>
+                          <w:lang w:val="pt-BR"/>
                         </w:rPr>
-                        <w:t>PLCs</w:t>
-                      </w:r>
-                      <w:proofErr w:type="spellEnd"/>
-                      <w:r>
-                        <w:rPr>
-                          <w:sz w:val="28"/>
-                        </w:rPr>
-                        <w:t xml:space="preserve"> através do protocolo </w:t>
-                      </w:r>
-                      <w:proofErr w:type="spellStart"/>
-                      <w:r>
-                        <w:rPr>
-                          <w:sz w:val="28"/>
-                        </w:rPr>
-                        <w:t>ModBus</w:t>
-                      </w:r>
-                      <w:proofErr w:type="spellEnd"/>
-                      <w:r>
-                        <w:rPr>
-                          <w:sz w:val="28"/>
-                        </w:rPr>
-                        <w:t>;</w:t>
+                        <w:t>PLCs através do protocolo ModBus;</w:t>
                       </w:r>
                     </w:p>
                     <w:p>
@@ -837,35 +754,15 @@
                         <w:textAlignment w:val="baseline"/>
                         <w:rPr>
                           <w:sz w:val="28"/>
+                          <w:lang w:val="pt-BR"/>
                         </w:rPr>
                       </w:pPr>
-                      <w:proofErr w:type="spellStart"/>
                       <w:r>
                         <w:rPr>
                           <w:sz w:val="28"/>
+                          <w:lang w:val="pt-BR"/>
                         </w:rPr>
-                        <w:t>PLCs</w:t>
-                      </w:r>
-                      <w:proofErr w:type="spellEnd"/>
-                      <w:r>
-                        <w:rPr>
-                          <w:sz w:val="28"/>
-                        </w:rPr>
-                        <w:t xml:space="preserve"> através do protocolo </w:t>
-                      </w:r>
-                      <w:proofErr w:type="spellStart"/>
-                      <w:r>
-                        <w:rPr>
-                          <w:sz w:val="28"/>
-                        </w:rPr>
-                        <w:t>Profinet</w:t>
-                      </w:r>
-                      <w:proofErr w:type="spellEnd"/>
-                      <w:r>
-                        <w:rPr>
-                          <w:sz w:val="28"/>
-                        </w:rPr>
-                        <w:t>;</w:t>
+                        <w:t>PLCs através do protocolo Profinet;</w:t>
                       </w:r>
                     </w:p>
                     <w:p>
@@ -931,7 +828,10 @@
             <w:pStyle w:val="CabealhodoSumrio"/>
           </w:pPr>
           <w:r>
-            <w:t>Sumário</w:t>
+            <w:t>Sum</w:t>
+          </w:r>
+          <w:r>
+            <w:t>mary</w:t>
           </w:r>
         </w:p>
         <w:p>
@@ -944,7 +844,6 @@
               <w:noProof/>
               <w:sz w:val="22"/>
               <w:szCs w:val="22"/>
-              <w:lang w:eastAsia="pt-BR"/>
             </w:rPr>
           </w:pPr>
           <w:r>
@@ -956,13 +855,13 @@
           <w:r>
             <w:fldChar w:fldCharType="separate"/>
           </w:r>
-          <w:hyperlink w:anchor="_Toc484650137" w:history="1">
+          <w:hyperlink w:anchor="_Toc488239183" w:history="1">
             <w:r>
               <w:rPr>
                 <w:rStyle w:val="Hyperlink"/>
                 <w:noProof/>
               </w:rPr>
-              <w:t>PI Config</w:t>
+              <w:t>General</w:t>
             </w:r>
             <w:r>
               <w:rPr>
@@ -983,7 +882,7 @@
                 <w:noProof/>
                 <w:webHidden/>
               </w:rPr>
-              <w:instrText xml:space="preserve"> PAGEREF _Toc484650137 \h </w:instrText>
+              <w:instrText xml:space="preserve"> PAGEREF _Toc488239183 \h </w:instrText>
             </w:r>
             <w:r>
               <w:rPr>
@@ -1024,16 +923,15 @@
               <w:noProof/>
               <w:sz w:val="22"/>
               <w:szCs w:val="22"/>
-              <w:lang w:eastAsia="pt-BR"/>
             </w:rPr>
           </w:pPr>
-          <w:hyperlink w:anchor="_Toc484650138" w:history="1">
+          <w:hyperlink w:anchor="_Toc488239184" w:history="1">
             <w:r>
               <w:rPr>
                 <w:rStyle w:val="Hyperlink"/>
                 <w:noProof/>
               </w:rPr>
-              <w:t>Compatibilidade</w:t>
+              <w:t>Requisites</w:t>
             </w:r>
             <w:r>
               <w:rPr>
@@ -1054,7 +952,7 @@
                 <w:noProof/>
                 <w:webHidden/>
               </w:rPr>
-              <w:instrText xml:space="preserve"> PAGEREF _Toc484650138 \h </w:instrText>
+              <w:instrText xml:space="preserve"> PAGEREF _Toc488239184 \h </w:instrText>
             </w:r>
             <w:r>
               <w:rPr>
@@ -1095,16 +993,15 @@
               <w:noProof/>
               <w:sz w:val="22"/>
               <w:szCs w:val="22"/>
-              <w:lang w:eastAsia="pt-BR"/>
             </w:rPr>
           </w:pPr>
-          <w:hyperlink w:anchor="_Toc484650139" w:history="1">
+          <w:hyperlink w:anchor="_Toc488239185" w:history="1">
             <w:r>
               <w:rPr>
                 <w:rStyle w:val="Hyperlink"/>
                 <w:noProof/>
               </w:rPr>
-              <w:t>Requerimentos</w:t>
+              <w:t>New Configuration</w:t>
             </w:r>
             <w:r>
               <w:rPr>
@@ -1125,7 +1022,7 @@
                 <w:noProof/>
                 <w:webHidden/>
               </w:rPr>
-              <w:instrText xml:space="preserve"> PAGEREF _Toc484650139 \h </w:instrText>
+              <w:instrText xml:space="preserve"> PAGEREF _Toc488239185 \h </w:instrText>
             </w:r>
             <w:r>
               <w:rPr>
@@ -1166,16 +1063,15 @@
               <w:noProof/>
               <w:sz w:val="22"/>
               <w:szCs w:val="22"/>
-              <w:lang w:eastAsia="pt-BR"/>
             </w:rPr>
           </w:pPr>
-          <w:hyperlink w:anchor="_Toc484650140" w:history="1">
+          <w:hyperlink w:anchor="_Toc488239186" w:history="1">
             <w:r>
               <w:rPr>
                 <w:rStyle w:val="Hyperlink"/>
                 <w:noProof/>
               </w:rPr>
-              <w:t>Extração Histórica</w:t>
+              <w:t>Starting data extraction</w:t>
             </w:r>
             <w:r>
               <w:rPr>
@@ -1196,7 +1092,7 @@
                 <w:noProof/>
                 <w:webHidden/>
               </w:rPr>
-              <w:instrText xml:space="preserve"> PAGEREF _Toc484650140 \h </w:instrText>
+              <w:instrText xml:space="preserve"> PAGEREF _Toc488239186 \h </w:instrText>
             </w:r>
             <w:r>
               <w:rPr>
@@ -1216,7 +1112,77 @@
                 <w:noProof/>
                 <w:webHidden/>
               </w:rPr>
-              <w:t>3</w:t>
+              <w:t>4</w:t>
+            </w:r>
+            <w:r>
+              <w:rPr>
+                <w:noProof/>
+                <w:webHidden/>
+              </w:rPr>
+              <w:fldChar w:fldCharType="end"/>
+            </w:r>
+          </w:hyperlink>
+        </w:p>
+        <w:p>
+          <w:pPr>
+            <w:pStyle w:val="Sumrio1"/>
+            <w:tabs>
+              <w:tab w:val="right" w:leader="dot" w:pos="8494"/>
+            </w:tabs>
+            <w:rPr>
+              <w:noProof/>
+              <w:sz w:val="22"/>
+              <w:szCs w:val="22"/>
+            </w:rPr>
+          </w:pPr>
+          <w:hyperlink w:anchor="_Toc488239187" w:history="1">
+            <w:r>
+              <w:rPr>
+                <w:rStyle w:val="Hyperlink"/>
+                <w:noProof/>
+              </w:rPr>
+              <w:t>PI Config</w:t>
+            </w:r>
+            <w:r>
+              <w:rPr>
+                <w:noProof/>
+                <w:webHidden/>
+              </w:rPr>
+              <w:tab/>
+            </w:r>
+            <w:r>
+              <w:rPr>
+                <w:noProof/>
+                <w:webHidden/>
+              </w:rPr>
+              <w:fldChar w:fldCharType="begin"/>
+            </w:r>
+            <w:r>
+              <w:rPr>
+                <w:noProof/>
+                <w:webHidden/>
+              </w:rPr>
+              <w:instrText xml:space="preserve"> PAGEREF _Toc488239187 \h </w:instrText>
+            </w:r>
+            <w:r>
+              <w:rPr>
+                <w:noProof/>
+                <w:webHidden/>
+              </w:rPr>
+            </w:r>
+            <w:r>
+              <w:rPr>
+                <w:noProof/>
+                <w:webHidden/>
+              </w:rPr>
+              <w:fldChar w:fldCharType="separate"/>
+            </w:r>
+            <w:r>
+              <w:rPr>
+                <w:noProof/>
+                <w:webHidden/>
+              </w:rPr>
+              <w:t>5</w:t>
             </w:r>
             <w:r>
               <w:rPr>
@@ -1237,16 +1203,15 @@
               <w:noProof/>
               <w:sz w:val="22"/>
               <w:szCs w:val="22"/>
-              <w:lang w:eastAsia="pt-BR"/>
             </w:rPr>
           </w:pPr>
-          <w:hyperlink w:anchor="_Toc484650141" w:history="1">
+          <w:hyperlink w:anchor="_Toc488239188" w:history="1">
             <w:r>
               <w:rPr>
                 <w:rStyle w:val="Hyperlink"/>
                 <w:noProof/>
               </w:rPr>
-              <w:t>Configuração</w:t>
+              <w:t>Compatibility</w:t>
             </w:r>
             <w:r>
               <w:rPr>
@@ -1267,7 +1232,7 @@
                 <w:noProof/>
                 <w:webHidden/>
               </w:rPr>
-              <w:instrText xml:space="preserve"> PAGEREF _Toc484650141 \h </w:instrText>
+              <w:instrText xml:space="preserve"> PAGEREF _Toc488239188 \h </w:instrText>
             </w:r>
             <w:r>
               <w:rPr>
@@ -1287,7 +1252,217 @@
                 <w:noProof/>
                 <w:webHidden/>
               </w:rPr>
-              <w:t>4</w:t>
+              <w:t>5</w:t>
+            </w:r>
+            <w:r>
+              <w:rPr>
+                <w:noProof/>
+                <w:webHidden/>
+              </w:rPr>
+              <w:fldChar w:fldCharType="end"/>
+            </w:r>
+          </w:hyperlink>
+        </w:p>
+        <w:p>
+          <w:pPr>
+            <w:pStyle w:val="Sumrio2"/>
+            <w:tabs>
+              <w:tab w:val="right" w:leader="dot" w:pos="8494"/>
+            </w:tabs>
+            <w:rPr>
+              <w:noProof/>
+              <w:sz w:val="22"/>
+              <w:szCs w:val="22"/>
+            </w:rPr>
+          </w:pPr>
+          <w:hyperlink w:anchor="_Toc488239189" w:history="1">
+            <w:r>
+              <w:rPr>
+                <w:rStyle w:val="Hyperlink"/>
+                <w:noProof/>
+              </w:rPr>
+              <w:t>Specific Requirements</w:t>
+            </w:r>
+            <w:r>
+              <w:rPr>
+                <w:noProof/>
+                <w:webHidden/>
+              </w:rPr>
+              <w:tab/>
+            </w:r>
+            <w:r>
+              <w:rPr>
+                <w:noProof/>
+                <w:webHidden/>
+              </w:rPr>
+              <w:fldChar w:fldCharType="begin"/>
+            </w:r>
+            <w:r>
+              <w:rPr>
+                <w:noProof/>
+                <w:webHidden/>
+              </w:rPr>
+              <w:instrText xml:space="preserve"> PAGEREF _Toc488239189 \h </w:instrText>
+            </w:r>
+            <w:r>
+              <w:rPr>
+                <w:noProof/>
+                <w:webHidden/>
+              </w:rPr>
+            </w:r>
+            <w:r>
+              <w:rPr>
+                <w:noProof/>
+                <w:webHidden/>
+              </w:rPr>
+              <w:fldChar w:fldCharType="separate"/>
+            </w:r>
+            <w:r>
+              <w:rPr>
+                <w:noProof/>
+                <w:webHidden/>
+              </w:rPr>
+              <w:t>5</w:t>
+            </w:r>
+            <w:r>
+              <w:rPr>
+                <w:noProof/>
+                <w:webHidden/>
+              </w:rPr>
+              <w:fldChar w:fldCharType="end"/>
+            </w:r>
+          </w:hyperlink>
+        </w:p>
+        <w:p>
+          <w:pPr>
+            <w:pStyle w:val="Sumrio2"/>
+            <w:tabs>
+              <w:tab w:val="right" w:leader="dot" w:pos="8494"/>
+            </w:tabs>
+            <w:rPr>
+              <w:noProof/>
+              <w:sz w:val="22"/>
+              <w:szCs w:val="22"/>
+            </w:rPr>
+          </w:pPr>
+          <w:hyperlink w:anchor="_Toc488239190" w:history="1">
+            <w:r>
+              <w:rPr>
+                <w:rStyle w:val="Hyperlink"/>
+                <w:noProof/>
+              </w:rPr>
+              <w:t>Historical extraction</w:t>
+            </w:r>
+            <w:r>
+              <w:rPr>
+                <w:noProof/>
+                <w:webHidden/>
+              </w:rPr>
+              <w:tab/>
+            </w:r>
+            <w:r>
+              <w:rPr>
+                <w:noProof/>
+                <w:webHidden/>
+              </w:rPr>
+              <w:fldChar w:fldCharType="begin"/>
+            </w:r>
+            <w:r>
+              <w:rPr>
+                <w:noProof/>
+                <w:webHidden/>
+              </w:rPr>
+              <w:instrText xml:space="preserve"> PAGEREF _Toc488239190 \h </w:instrText>
+            </w:r>
+            <w:r>
+              <w:rPr>
+                <w:noProof/>
+                <w:webHidden/>
+              </w:rPr>
+            </w:r>
+            <w:r>
+              <w:rPr>
+                <w:noProof/>
+                <w:webHidden/>
+              </w:rPr>
+              <w:fldChar w:fldCharType="separate"/>
+            </w:r>
+            <w:r>
+              <w:rPr>
+                <w:noProof/>
+                <w:webHidden/>
+              </w:rPr>
+              <w:t>5</w:t>
+            </w:r>
+            <w:r>
+              <w:rPr>
+                <w:noProof/>
+                <w:webHidden/>
+              </w:rPr>
+              <w:fldChar w:fldCharType="end"/>
+            </w:r>
+          </w:hyperlink>
+        </w:p>
+        <w:p>
+          <w:pPr>
+            <w:pStyle w:val="Sumrio2"/>
+            <w:tabs>
+              <w:tab w:val="right" w:leader="dot" w:pos="8494"/>
+            </w:tabs>
+            <w:rPr>
+              <w:noProof/>
+              <w:sz w:val="22"/>
+              <w:szCs w:val="22"/>
+            </w:rPr>
+          </w:pPr>
+          <w:hyperlink w:anchor="_Toc488239191" w:history="1">
+            <w:r>
+              <w:rPr>
+                <w:rStyle w:val="Hyperlink"/>
+                <w:noProof/>
+              </w:rPr>
+              <w:t>Configuration</w:t>
+            </w:r>
+            <w:r>
+              <w:rPr>
+                <w:noProof/>
+                <w:webHidden/>
+              </w:rPr>
+              <w:tab/>
+            </w:r>
+            <w:r>
+              <w:rPr>
+                <w:noProof/>
+                <w:webHidden/>
+              </w:rPr>
+              <w:fldChar w:fldCharType="begin"/>
+            </w:r>
+            <w:r>
+              <w:rPr>
+                <w:noProof/>
+                <w:webHidden/>
+              </w:rPr>
+              <w:instrText xml:space="preserve"> PAGEREF _Toc488239191 \h </w:instrText>
+            </w:r>
+            <w:r>
+              <w:rPr>
+                <w:noProof/>
+                <w:webHidden/>
+              </w:rPr>
+            </w:r>
+            <w:r>
+              <w:rPr>
+                <w:noProof/>
+                <w:webHidden/>
+              </w:rPr>
+              <w:fldChar w:fldCharType="separate"/>
+            </w:r>
+            <w:r>
+              <w:rPr>
+                <w:noProof/>
+                <w:webHidden/>
+              </w:rPr>
+              <w:t>6</w:t>
             </w:r>
             <w:r>
               <w:rPr>
@@ -1309,52 +1484,348 @@
         </w:p>
       </w:sdtContent>
     </w:sdt>
+    <w:p>
+      <w:bookmarkStart w:id="0" w:name="_GoBack"/>
+      <w:bookmarkEnd w:id="0"/>
+    </w:p>
+    <w:p>
+      <w:r>
+        <w:br w:type="page"/>
+      </w:r>
+    </w:p>
     <w:p/>
     <w:p>
-      <w:r>
-        <w:br w:type="page"/>
-      </w:r>
-    </w:p>
-    <w:p/>
-    <w:p>
       <w:pPr>
         <w:pStyle w:val="Ttulo1"/>
       </w:pPr>
-      <w:bookmarkStart w:id="0" w:name="_Toc484650137"/>
-      <w:r>
-        <w:t>Menu</w:t>
-      </w:r>
+      <w:bookmarkStart w:id="1" w:name="_Toc488239183"/>
+      <w:r>
+        <w:t>General</w:t>
+      </w:r>
+      <w:bookmarkEnd w:id="1"/>
     </w:p>
     <w:p>
       <w:pPr>
         <w:pStyle w:val="Ttulo2"/>
       </w:pPr>
-      <w:r>
-        <w:t>Nova configuração</w:t>
-      </w:r>
+      <w:bookmarkStart w:id="2" w:name="_Toc488239184"/>
+      <w:r>
+        <w:t>Requisites</w:t>
+      </w:r>
+      <w:bookmarkEnd w:id="2"/>
     </w:p>
     <w:p>
       <w:pPr>
         <w:pStyle w:val="SemEspaamento"/>
-      </w:pPr>
-      <w:r>
-        <w:t>Para criar uma nova configuração basta clicar em “</w:t>
-      </w:r>
-      <w:r>
-        <w:t xml:space="preserve">New </w:t>
-      </w:r>
+        <w:rPr>
+          <w:lang w:val="en-US"/>
+        </w:rPr>
+      </w:pPr>
+      <w:r>
+        <w:rPr>
+          <w:lang w:val="en-US"/>
+        </w:rPr>
+        <w:t>To install and run MAZE it’s</w:t>
+      </w:r>
+      <w:r>
+        <w:rPr>
+          <w:lang w:val="en-US"/>
+        </w:rPr>
+        <w:t xml:space="preserve"> required to first install .NET framework version 4.5.2 or newer.</w:t>
+      </w:r>
+    </w:p>
+    <w:p>
+      <w:pPr>
+        <w:pStyle w:val="SemEspaamento"/>
+        <w:rPr>
+          <w:lang w:val="en-US"/>
+        </w:rPr>
+      </w:pPr>
+      <w:r>
+        <w:rPr>
+          <w:lang w:val="en-US"/>
+        </w:rPr>
+        <w:t>According to each feature that will be used, other specific requirements might be needed as follows;</w:t>
+      </w:r>
+    </w:p>
+    <w:p>
+      <w:pPr>
+        <w:pStyle w:val="SemEspaamento"/>
+        <w:numPr>
+          <w:ilvl w:val="0"/>
+          <w:numId w:val="14"/>
+        </w:numPr>
+        <w:rPr>
+          <w:lang w:val="en-US"/>
+        </w:rPr>
+      </w:pPr>
+      <w:r>
+        <w:rPr>
+          <w:lang w:val="en-US"/>
+        </w:rPr>
+        <w:t>Excel - Access data base engine (x64 or x86 according to your office version);</w:t>
+      </w:r>
+    </w:p>
+    <w:p>
+      <w:pPr>
+        <w:pStyle w:val="SemEspaamento"/>
+        <w:numPr>
+          <w:ilvl w:val="0"/>
+          <w:numId w:val="14"/>
+        </w:numPr>
+        <w:rPr>
+          <w:lang w:val="en-US"/>
+        </w:rPr>
+      </w:pPr>
+      <w:r>
+        <w:rPr>
+          <w:lang w:val="en-US"/>
+        </w:rPr>
+        <w:t>Access DB - Access data base engine (x64 or x86 according to your office version);</w:t>
+      </w:r>
+    </w:p>
+    <w:p>
+      <w:pPr>
+        <w:pStyle w:val="SemEspaamento"/>
+        <w:numPr>
+          <w:ilvl w:val="0"/>
+          <w:numId w:val="14"/>
+        </w:numPr>
+        <w:rPr>
+          <w:lang w:val="en-US"/>
+        </w:rPr>
+      </w:pPr>
       <w:proofErr w:type="spellStart"/>
       <w:r>
-        <w:t>Config</w:t>
+        <w:rPr>
+          <w:lang w:val="en-US"/>
+        </w:rPr>
+        <w:t>Osisoft</w:t>
       </w:r>
       <w:proofErr w:type="spellEnd"/>
       <w:r>
-        <w:t>”, escolher um nome e selecionar o tipo desejado.</w:t>
-      </w:r>
+        <w:rPr>
+          <w:lang w:val="en-US"/>
+        </w:rPr>
+        <w:t xml:space="preserve"> PI Server – PI Config (Installed with MAZE. Third party license may be required)</w:t>
+      </w:r>
+      <w:r>
+        <w:rPr>
+          <w:lang w:val="en-US"/>
+        </w:rPr>
+        <w:t xml:space="preserve"> and PI SDK</w:t>
+      </w:r>
+      <w:r>
+        <w:rPr>
+          <w:lang w:val="en-US"/>
+        </w:rPr>
+        <w:t>.</w:t>
+      </w:r>
+    </w:p>
+    <w:p>
+      <w:pPr>
+        <w:pStyle w:val="Ttulo2"/>
+      </w:pPr>
+      <w:bookmarkStart w:id="3" w:name="_Toc488239185"/>
+      <w:r>
+        <w:t>New Configuration</w:t>
+      </w:r>
+      <w:bookmarkEnd w:id="3"/>
     </w:p>
     <w:p>
       <w:pPr>
         <w:pStyle w:val="SemEspaamento"/>
+        <w:rPr>
+          <w:lang w:val="en-US"/>
+        </w:rPr>
+      </w:pPr>
+      <w:r>
+        <w:rPr>
+          <w:lang w:val="en-US"/>
+        </w:rPr>
+        <w:t>To start a new configuration, clic</w:t>
+      </w:r>
+      <w:r>
+        <w:rPr>
+          <w:lang w:val="en-US"/>
+        </w:rPr>
+        <w:t>k on “New Config” button, give it a name and choose a type.</w:t>
+      </w:r>
+    </w:p>
+    <w:p>
+      <w:pPr>
+        <w:pStyle w:val="SemEspaamento"/>
+        <w:rPr>
+          <w:lang w:val="en-US"/>
+        </w:rPr>
+      </w:pPr>
+    </w:p>
+    <w:p>
+      <w:pPr>
+        <w:pStyle w:val="SemEspaamento"/>
+        <w:rPr>
+          <w:lang w:val="en-US"/>
+        </w:rPr>
+      </w:pPr>
+      <w:r>
+        <w:rPr>
+          <w:lang w:val="en-US"/>
+        </w:rPr>
+        <w:t xml:space="preserve">The available data sources to </w:t>
+      </w:r>
+      <w:proofErr w:type="spellStart"/>
+      <w:r>
+        <w:rPr>
+          <w:lang w:val="en-US"/>
+        </w:rPr>
+        <w:t>esxtract</w:t>
+      </w:r>
+      <w:proofErr w:type="spellEnd"/>
+      <w:r>
+        <w:rPr>
+          <w:lang w:val="en-US"/>
+        </w:rPr>
+        <w:t xml:space="preserve"> data from are:</w:t>
+      </w:r>
+    </w:p>
+    <w:p>
+      <w:pPr>
+        <w:pStyle w:val="SemEspaamento"/>
+        <w:numPr>
+          <w:ilvl w:val="0"/>
+          <w:numId w:val="10"/>
+        </w:numPr>
+        <w:rPr>
+          <w:lang w:val="en-US"/>
+        </w:rPr>
+      </w:pPr>
+      <w:r>
+        <w:rPr>
+          <w:lang w:val="en-US"/>
+        </w:rPr>
+        <w:t>Excel File – Extracts data from .</w:t>
+      </w:r>
+      <w:proofErr w:type="spellStart"/>
+      <w:r>
+        <w:rPr>
+          <w:lang w:val="en-US"/>
+        </w:rPr>
+        <w:t>xls</w:t>
+      </w:r>
+      <w:proofErr w:type="spellEnd"/>
+      <w:r>
+        <w:rPr>
+          <w:lang w:val="en-US"/>
+        </w:rPr>
+        <w:t xml:space="preserve"> files, with the option to filter which spreadsheets to extract and at which line to start extracting data from;</w:t>
+      </w:r>
+    </w:p>
+    <w:p>
+      <w:pPr>
+        <w:pStyle w:val="SemEspaamento"/>
+        <w:numPr>
+          <w:ilvl w:val="0"/>
+          <w:numId w:val="10"/>
+        </w:numPr>
+        <w:rPr>
+          <w:lang w:val="en-US"/>
+        </w:rPr>
+      </w:pPr>
+      <w:r>
+        <w:rPr>
+          <w:lang w:val="en-US"/>
+        </w:rPr>
+        <w:t xml:space="preserve">Microsoft Access DB – Extracts from </w:t>
+      </w:r>
+      <w:proofErr w:type="spellStart"/>
+      <w:r>
+        <w:rPr>
+          <w:lang w:val="en-US"/>
+        </w:rPr>
+        <w:t>microsoft</w:t>
+      </w:r>
+      <w:proofErr w:type="spellEnd"/>
+      <w:r>
+        <w:rPr>
+          <w:lang w:val="en-US"/>
+        </w:rPr>
+        <w:t xml:space="preserve"> access files with the option to filter what tables and what ranges to extract from;</w:t>
+      </w:r>
+    </w:p>
+    <w:p>
+      <w:pPr>
+        <w:pStyle w:val="SemEspaamento"/>
+        <w:numPr>
+          <w:ilvl w:val="0"/>
+          <w:numId w:val="10"/>
+        </w:numPr>
+        <w:rPr>
+          <w:lang w:val="en-US"/>
+        </w:rPr>
+      </w:pPr>
+      <w:proofErr w:type="spellStart"/>
+      <w:r>
+        <w:rPr>
+          <w:lang w:val="en-US"/>
+        </w:rPr>
+        <w:t>Osisoft</w:t>
+      </w:r>
+      <w:proofErr w:type="spellEnd"/>
+      <w:r>
+        <w:rPr>
+          <w:lang w:val="en-US"/>
+        </w:rPr>
+        <w:t xml:space="preserve"> PI Server – Extracts data from </w:t>
+      </w:r>
+      <w:proofErr w:type="spellStart"/>
+      <w:r>
+        <w:rPr>
+          <w:lang w:val="en-US"/>
+        </w:rPr>
+        <w:t>Osisoft</w:t>
+      </w:r>
+      <w:proofErr w:type="spellEnd"/>
+      <w:r>
+        <w:rPr>
+          <w:lang w:val="en-US"/>
+        </w:rPr>
+        <w:t xml:space="preserve"> PI server. Possible to extract real time data (PI snap table) or historical data (PI archive). Uses the </w:t>
+      </w:r>
+      <w:proofErr w:type="spellStart"/>
+      <w:r>
+        <w:rPr>
+          <w:lang w:val="en-US"/>
+        </w:rPr>
+        <w:t>Osisoft</w:t>
+      </w:r>
+      <w:proofErr w:type="spellEnd"/>
+      <w:r>
+        <w:rPr>
+          <w:lang w:val="en-US"/>
+        </w:rPr>
+        <w:t xml:space="preserve"> PI </w:t>
+      </w:r>
+      <w:proofErr w:type="spellStart"/>
+      <w:r>
+        <w:rPr>
+          <w:lang w:val="en-US"/>
+        </w:rPr>
+        <w:t>Powershel</w:t>
+      </w:r>
+      <w:proofErr w:type="spellEnd"/>
+      <w:r>
+        <w:rPr>
+          <w:lang w:val="en-US"/>
+        </w:rPr>
+        <w:t>, named PI Config, at the background. Recommended as an alternative only when there isn’t the option of using PI OPC Server.</w:t>
+      </w:r>
+    </w:p>
+    <w:p>
+      <w:pPr>
+        <w:pStyle w:val="SemEspaamento"/>
+        <w:rPr>
+          <w:lang w:val="en-US"/>
+        </w:rPr>
       </w:pPr>
     </w:p>
     <w:p>
@@ -1441,43 +1912,57 @@
     </w:p>
     <w:p>
       <w:pPr>
+        <w:rPr>
+          <w:rFonts w:asciiTheme="majorHAnsi" w:eastAsiaTheme="majorEastAsia" w:hAnsiTheme="majorHAnsi" w:cstheme="majorBidi"/>
+          <w:color w:val="ED7D31" w:themeColor="accent2"/>
+          <w:sz w:val="36"/>
+          <w:szCs w:val="36"/>
+        </w:rPr>
+      </w:pPr>
+      <w:r>
+        <w:br w:type="page"/>
+      </w:r>
+    </w:p>
+    <w:p>
+      <w:pPr>
         <w:pStyle w:val="Ttulo2"/>
       </w:pPr>
-      <w:r>
-        <w:t>Ligar extração de dados</w:t>
-      </w:r>
+      <w:bookmarkStart w:id="4" w:name="_Toc488239186"/>
+      <w:r>
+        <w:lastRenderedPageBreak/>
+        <w:t>Starting</w:t>
+      </w:r>
+      <w:r>
+        <w:t xml:space="preserve"> data extraction</w:t>
+      </w:r>
+      <w:bookmarkEnd w:id="4"/>
     </w:p>
     <w:p>
       <w:pPr>
         <w:pStyle w:val="SemEspaamento"/>
-      </w:pPr>
-      <w:r>
-        <w:t>Após criar, configurar e salvar uma ou mais configurações</w:t>
-      </w:r>
-      <w:r>
-        <w:t xml:space="preserve">, basta iniciar o serviço do Windows para que as extrações em tempo real sejam ligadas. As extrações serão executadas automaticamente, mesmo que não exista um usuário </w:t>
-      </w:r>
-      <w:proofErr w:type="spellStart"/>
-      <w:r>
-        <w:t>logado</w:t>
-      </w:r>
-      <w:proofErr w:type="spellEnd"/>
-      <w:r>
-        <w:t xml:space="preserve"> na máquina ou que a máquina seja reiniciada.</w:t>
+        <w:rPr>
+          <w:lang w:val="en-US"/>
+        </w:rPr>
+      </w:pPr>
+      <w:r>
+        <w:rPr>
+          <w:lang w:val="en-US"/>
+        </w:rPr>
+        <w:t>The data extraction runs as a windows service. By clicking the “Start/Stop Service” button it can be turned on and off. It’s important to notice that after making any change to a configuration, clicking the “SAVE” button is not enough to activate the changes; the service must be restarted. It’s also worth noticing that stopping or starting the service will affect every configuration since although the extractions are run from different threads, all those threads are created from the same windows service named “MAZE”.</w:t>
       </w:r>
     </w:p>
     <w:p>
       <w:pPr>
         <w:pStyle w:val="SemEspaamento"/>
+        <w:rPr>
+          <w:lang w:val="en-US"/>
+        </w:rPr>
       </w:pPr>
     </w:p>
     <w:p>
       <w:pPr>
         <w:pStyle w:val="SemEspaamento"/>
         <w:jc w:val="center"/>
-        <w:rPr>
-          <w:rFonts w:eastAsiaTheme="majorEastAsia"/>
-        </w:rPr>
       </w:pPr>
       <w:r>
         <w:rPr>
@@ -1622,533 +2107,27 @@
           </wp:inline>
         </w:drawing>
       </w:r>
-      <w:r>
-        <w:br w:type="page"/>
-      </w:r>
-    </w:p>
-    <w:p>
-      <w:pPr>
-        <w:pStyle w:val="Ttulo1"/>
-      </w:pPr>
-      <w:r>
-        <w:lastRenderedPageBreak/>
-        <w:t xml:space="preserve">PI </w:t>
-      </w:r>
-      <w:proofErr w:type="spellStart"/>
-      <w:r>
-        <w:t>Config</w:t>
-      </w:r>
-      <w:bookmarkEnd w:id="0"/>
-      <w:proofErr w:type="spellEnd"/>
-    </w:p>
-    <w:p>
-      <w:pPr>
-        <w:pStyle w:val="Ttulo2"/>
-      </w:pPr>
-      <w:bookmarkStart w:id="1" w:name="_Toc484650138"/>
-      <w:r>
-        <w:t>Compatibilidade</w:t>
-      </w:r>
-      <w:bookmarkEnd w:id="1"/>
-    </w:p>
-    <w:p>
-      <w:pPr>
-        <w:pStyle w:val="SemEspaamento"/>
-      </w:pPr>
-      <w:r>
-        <w:t xml:space="preserve">PI </w:t>
-      </w:r>
-      <w:proofErr w:type="spellStart"/>
-      <w:r>
-        <w:t>Config</w:t>
-      </w:r>
-      <w:proofErr w:type="spellEnd"/>
-      <w:r>
-        <w:t xml:space="preserve"> é a interface para extração de dados em tempo real e históricos do servidor do sistema PI, da </w:t>
-      </w:r>
-      <w:proofErr w:type="spellStart"/>
-      <w:r>
-        <w:t>Osisoft</w:t>
-      </w:r>
-      <w:proofErr w:type="spellEnd"/>
-      <w:r>
-        <w:t>. Em casos de disponibilidade de um servidor OPC, recomenda-se utilização de um cliente OPC. Essa interface é uma alternativa que não necessita do servidor OPC.</w:t>
-      </w:r>
-    </w:p>
-    <w:p>
-      <w:pPr>
-        <w:pStyle w:val="Ttulo2"/>
-      </w:pPr>
-      <w:bookmarkStart w:id="2" w:name="_Toc484650139"/>
-      <w:r>
-        <w:t>Requerimentos</w:t>
-      </w:r>
-      <w:bookmarkEnd w:id="2"/>
-    </w:p>
-    <w:p>
-      <w:pPr>
-        <w:pStyle w:val="SemEspaamento"/>
-      </w:pPr>
-      <w:r>
-        <w:t>Para utilizar essa interface serão necessários:</w:t>
-      </w:r>
-    </w:p>
-    <w:p>
-      <w:pPr>
-        <w:pStyle w:val="SemEspaamento"/>
-      </w:pPr>
-      <w:r>
-        <w:t>- Endereço IP do servidor PI;</w:t>
-      </w:r>
-    </w:p>
-    <w:p>
-      <w:pPr>
-        <w:pStyle w:val="SemEspaamento"/>
-      </w:pPr>
-      <w:r>
-        <w:t>- Usuário e senha com acesso ao servidor;</w:t>
-      </w:r>
-    </w:p>
-    <w:p>
-      <w:pPr>
-        <w:pStyle w:val="SemEspaamento"/>
-      </w:pPr>
-      <w:r>
-        <w:t>- Liberação do acesso “explicito” ao PI.</w:t>
-      </w:r>
-    </w:p>
-    <w:p>
-      <w:pPr>
-        <w:pStyle w:val="SemEspaamento"/>
-      </w:pPr>
-    </w:p>
-    <w:p>
-      <w:pPr>
-        <w:pStyle w:val="SemEspaamento"/>
-      </w:pPr>
-      <w:r>
-        <w:t>Liberação do acesso explicito é necessário pois ele permite que a validação seja feita através de um usuário e senha. Para isso a seguinte opção deve ser selecionada no PI Manager:</w:t>
-      </w:r>
-    </w:p>
-    <w:p>
-      <w:pPr>
-        <w:pStyle w:val="SemEspaamento"/>
-      </w:pPr>
     </w:p>
     <w:p>
       <w:pPr>
         <w:pStyle w:val="SemEspaamento"/>
         <w:jc w:val="center"/>
       </w:pPr>
-      <w:r>
-        <w:rPr>
-          <w:noProof/>
-        </w:rPr>
-        <w:drawing>
-          <wp:inline distT="0" distB="0" distL="0" distR="0">
-            <wp:extent cx="2307265" cy="1116419"/>
-            <wp:effectExtent l="0" t="0" r="0" b="7620"/>
-            <wp:docPr id="15" name="Imagem 15"/>
-            <wp:cNvGraphicFramePr>
-              <a:graphicFrameLocks xmlns:a="http://schemas.openxmlformats.org/drawingml/2006/main" noChangeAspect="1"/>
-            </wp:cNvGraphicFramePr>
-            <a:graphic xmlns:a="http://schemas.openxmlformats.org/drawingml/2006/main">
-              <a:graphicData uri="http://schemas.openxmlformats.org/drawingml/2006/picture">
-                <pic:pic xmlns:pic="http://schemas.openxmlformats.org/drawingml/2006/picture">
-                  <pic:nvPicPr>
-                    <pic:cNvPr id="0" name="Picture 1"/>
-                    <pic:cNvPicPr>
-                      <a:picLocks noChangeAspect="1" noChangeArrowheads="1"/>
-                    </pic:cNvPicPr>
-                  </pic:nvPicPr>
-                  <pic:blipFill>
-                    <a:blip r:embed="rId12">
-                      <a:extLst>
-                        <a:ext uri="{28A0092B-C50C-407E-A947-70E740481C1C}">
-                          <a14:useLocalDpi xmlns:a14="http://schemas.microsoft.com/office/drawing/2010/main" val="0"/>
-                        </a:ext>
-                      </a:extLst>
-                    </a:blip>
-                    <a:srcRect/>
-                    <a:stretch>
-                      <a:fillRect/>
-                    </a:stretch>
-                  </pic:blipFill>
-                  <pic:spPr bwMode="auto">
-                    <a:xfrm>
-                      <a:off x="0" y="0"/>
-                      <a:ext cx="2322154" cy="1123623"/>
-                    </a:xfrm>
-                    <a:prstGeom prst="rect">
-                      <a:avLst/>
-                    </a:prstGeom>
-                    <a:noFill/>
-                    <a:ln>
-                      <a:noFill/>
-                    </a:ln>
-                  </pic:spPr>
-                </pic:pic>
-              </a:graphicData>
-            </a:graphic>
-          </wp:inline>
-        </w:drawing>
-      </w:r>
     </w:p>
     <w:p>
       <w:pPr>
         <w:pStyle w:val="SemEspaamento"/>
         <w:jc w:val="center"/>
       </w:pPr>
-    </w:p>
-    <w:p>
-      <w:pPr>
-        <w:pStyle w:val="Ttulo2"/>
-      </w:pPr>
-      <w:bookmarkStart w:id="3" w:name="_Toc484650140"/>
-      <w:r>
-        <w:t>Extração Histórica</w:t>
-      </w:r>
-      <w:bookmarkEnd w:id="3"/>
-    </w:p>
-    <w:p>
-      <w:pPr>
-        <w:pStyle w:val="SemEspaamento"/>
-      </w:pPr>
-      <w:r>
-        <w:t>Para realizar a extração histórica deve se escolher a data de início e fim.</w:t>
-      </w:r>
-    </w:p>
-    <w:p>
-      <w:pPr>
-        <w:pStyle w:val="SemEspaamento"/>
-      </w:pPr>
-      <w:r>
-        <w:t xml:space="preserve">Pode-se utilizar o padrão da </w:t>
-      </w:r>
-      <w:proofErr w:type="spellStart"/>
-      <w:r>
-        <w:t>osisoft</w:t>
-      </w:r>
-      <w:proofErr w:type="spellEnd"/>
-      <w:r>
-        <w:t xml:space="preserve"> onde:</w:t>
-      </w:r>
-    </w:p>
-    <w:tbl>
-      <w:tblPr>
-        <w:tblStyle w:val="Tabelacomgrade"/>
-        <w:tblW w:w="0" w:type="auto"/>
-        <w:tblLook w:val="04A0" w:firstRow="1" w:lastRow="0" w:firstColumn="1" w:lastColumn="0" w:noHBand="0" w:noVBand="1"/>
-      </w:tblPr>
-      <w:tblGrid>
-        <w:gridCol w:w="495"/>
-        <w:gridCol w:w="1951"/>
-      </w:tblGrid>
-      <w:tr>
-        <w:tc>
-          <w:tcPr>
-            <w:tcW w:w="0" w:type="auto"/>
-          </w:tcPr>
-          <w:p>
-            <w:pPr>
-              <w:pStyle w:val="SemEspaamento"/>
-              <w:jc w:val="center"/>
-            </w:pPr>
-            <w:r>
-              <w:t>*</w:t>
-            </w:r>
-          </w:p>
-        </w:tc>
-        <w:tc>
-          <w:tcPr>
-            <w:tcW w:w="0" w:type="auto"/>
-          </w:tcPr>
-          <w:p>
-            <w:pPr>
-              <w:pStyle w:val="SemEspaamento"/>
-              <w:jc w:val="center"/>
-            </w:pPr>
-            <w:r>
-              <w:t>Instante atual</w:t>
-            </w:r>
-          </w:p>
-        </w:tc>
-      </w:tr>
-      <w:tr>
-        <w:tc>
-          <w:tcPr>
-            <w:tcW w:w="0" w:type="auto"/>
-          </w:tcPr>
-          <w:p>
-            <w:pPr>
-              <w:pStyle w:val="SemEspaamento"/>
-              <w:jc w:val="center"/>
-            </w:pPr>
-            <w:r>
-              <w:t>-</w:t>
-            </w:r>
-          </w:p>
-        </w:tc>
-        <w:tc>
-          <w:tcPr>
-            <w:tcW w:w="0" w:type="auto"/>
-          </w:tcPr>
-          <w:p>
-            <w:pPr>
-              <w:pStyle w:val="SemEspaamento"/>
-              <w:jc w:val="center"/>
-            </w:pPr>
-            <w:r>
-              <w:t>Subtração de tempo</w:t>
-            </w:r>
-          </w:p>
-        </w:tc>
-      </w:tr>
-      <w:tr>
-        <w:tc>
-          <w:tcPr>
-            <w:tcW w:w="0" w:type="auto"/>
-          </w:tcPr>
-          <w:p>
-            <w:pPr>
-              <w:pStyle w:val="SemEspaamento"/>
-              <w:jc w:val="center"/>
-            </w:pPr>
-            <w:proofErr w:type="gramStart"/>
-            <w:r>
-              <w:t>d</w:t>
-            </w:r>
-            <w:proofErr w:type="gramEnd"/>
-          </w:p>
-        </w:tc>
-        <w:tc>
-          <w:tcPr>
-            <w:tcW w:w="0" w:type="auto"/>
-          </w:tcPr>
-          <w:p>
-            <w:pPr>
-              <w:pStyle w:val="SemEspaamento"/>
-              <w:jc w:val="center"/>
-            </w:pPr>
-            <w:r>
-              <w:t>Dias/</w:t>
-            </w:r>
-            <w:proofErr w:type="spellStart"/>
-            <w:r>
-              <w:t>days</w:t>
-            </w:r>
-            <w:proofErr w:type="spellEnd"/>
-          </w:p>
-        </w:tc>
-      </w:tr>
-      <w:tr>
-        <w:tc>
-          <w:tcPr>
-            <w:tcW w:w="0" w:type="auto"/>
-          </w:tcPr>
-          <w:p>
-            <w:pPr>
-              <w:pStyle w:val="SemEspaamento"/>
-              <w:jc w:val="center"/>
-            </w:pPr>
-            <w:proofErr w:type="spellStart"/>
-            <w:proofErr w:type="gramStart"/>
-            <w:r>
-              <w:t>mo</w:t>
-            </w:r>
-            <w:proofErr w:type="spellEnd"/>
-            <w:proofErr w:type="gramEnd"/>
-          </w:p>
-        </w:tc>
-        <w:tc>
-          <w:tcPr>
-            <w:tcW w:w="0" w:type="auto"/>
-          </w:tcPr>
-          <w:p>
-            <w:pPr>
-              <w:pStyle w:val="SemEspaamento"/>
-              <w:jc w:val="center"/>
-            </w:pPr>
-            <w:r>
-              <w:t>Meses/</w:t>
-            </w:r>
-            <w:proofErr w:type="spellStart"/>
-            <w:r>
-              <w:t>months</w:t>
-            </w:r>
-            <w:proofErr w:type="spellEnd"/>
-          </w:p>
-        </w:tc>
-      </w:tr>
-      <w:tr>
-        <w:tc>
-          <w:tcPr>
-            <w:tcW w:w="0" w:type="auto"/>
-          </w:tcPr>
-          <w:p>
-            <w:pPr>
-              <w:pStyle w:val="SemEspaamento"/>
-              <w:jc w:val="center"/>
-            </w:pPr>
-            <w:proofErr w:type="gramStart"/>
-            <w:r>
-              <w:t>y</w:t>
-            </w:r>
-            <w:proofErr w:type="gramEnd"/>
-          </w:p>
-        </w:tc>
-        <w:tc>
-          <w:tcPr>
-            <w:tcW w:w="0" w:type="auto"/>
-          </w:tcPr>
-          <w:p>
-            <w:pPr>
-              <w:pStyle w:val="SemEspaamento"/>
-              <w:jc w:val="center"/>
-            </w:pPr>
-            <w:r>
-              <w:t>Ano/</w:t>
-            </w:r>
-            <w:proofErr w:type="spellStart"/>
-            <w:r>
-              <w:t>year</w:t>
-            </w:r>
-            <w:proofErr w:type="spellEnd"/>
-          </w:p>
-        </w:tc>
-      </w:tr>
-      <w:tr>
-        <w:tc>
-          <w:tcPr>
-            <w:tcW w:w="0" w:type="auto"/>
-          </w:tcPr>
-          <w:p>
-            <w:pPr>
-              <w:pStyle w:val="SemEspaamento"/>
-              <w:jc w:val="center"/>
-            </w:pPr>
-            <w:proofErr w:type="gramStart"/>
-            <w:r>
-              <w:t>h</w:t>
-            </w:r>
-            <w:proofErr w:type="gramEnd"/>
-          </w:p>
-        </w:tc>
-        <w:tc>
-          <w:tcPr>
-            <w:tcW w:w="0" w:type="auto"/>
-          </w:tcPr>
-          <w:p>
-            <w:pPr>
-              <w:pStyle w:val="SemEspaamento"/>
-              <w:jc w:val="center"/>
-            </w:pPr>
-            <w:r>
-              <w:t>Hora/hour</w:t>
-            </w:r>
-          </w:p>
-        </w:tc>
-      </w:tr>
-      <w:tr>
-        <w:tc>
-          <w:tcPr>
-            <w:tcW w:w="0" w:type="auto"/>
-          </w:tcPr>
-          <w:p>
-            <w:pPr>
-              <w:pStyle w:val="SemEspaamento"/>
-              <w:jc w:val="center"/>
-            </w:pPr>
-            <w:proofErr w:type="gramStart"/>
-            <w:r>
-              <w:t>m</w:t>
-            </w:r>
-            <w:proofErr w:type="gramEnd"/>
-          </w:p>
-        </w:tc>
-        <w:tc>
-          <w:tcPr>
-            <w:tcW w:w="0" w:type="auto"/>
-          </w:tcPr>
-          <w:p>
-            <w:pPr>
-              <w:pStyle w:val="SemEspaamento"/>
-              <w:jc w:val="center"/>
-            </w:pPr>
-            <w:r>
-              <w:t>Minuto/minute</w:t>
-            </w:r>
-          </w:p>
-        </w:tc>
-      </w:tr>
-      <w:tr>
-        <w:tc>
-          <w:tcPr>
-            <w:tcW w:w="0" w:type="auto"/>
-          </w:tcPr>
-          <w:p>
-            <w:pPr>
-              <w:pStyle w:val="SemEspaamento"/>
-              <w:jc w:val="center"/>
-            </w:pPr>
-            <w:proofErr w:type="gramStart"/>
-            <w:r>
-              <w:t>s</w:t>
-            </w:r>
-            <w:proofErr w:type="gramEnd"/>
-          </w:p>
-        </w:tc>
-        <w:tc>
-          <w:tcPr>
-            <w:tcW w:w="0" w:type="auto"/>
-          </w:tcPr>
-          <w:p>
-            <w:pPr>
-              <w:pStyle w:val="SemEspaamento"/>
-              <w:jc w:val="center"/>
-            </w:pPr>
-            <w:r>
-              <w:t>Segundo/</w:t>
-            </w:r>
-            <w:proofErr w:type="spellStart"/>
-            <w:r>
-              <w:t>seconds</w:t>
-            </w:r>
-            <w:proofErr w:type="spellEnd"/>
-          </w:p>
-        </w:tc>
-      </w:tr>
-    </w:tbl>
-    <w:p>
-      <w:pPr>
-        <w:pStyle w:val="SemEspaamento"/>
-      </w:pPr>
-    </w:p>
-    <w:p>
-      <w:pPr>
-        <w:pStyle w:val="SemEspaamento"/>
-        <w:rPr>
-          <w:b/>
-          <w:sz w:val="22"/>
-        </w:rPr>
-      </w:pPr>
-      <w:r>
-        <w:t xml:space="preserve">Exemplo:   </w:t>
-      </w:r>
-    </w:p>
-    <w:p>
-      <w:pPr>
-        <w:pStyle w:val="SemEspaamento"/>
-      </w:pPr>
       <w:r>
         <w:rPr>
           <w:noProof/>
         </w:rPr>
         <w:drawing>
-          <wp:inline distT="0" distB="0" distL="0" distR="0" wp14:anchorId="2259E7A7" wp14:editId="37185396">
-            <wp:extent cx="1809750" cy="752475"/>
-            <wp:effectExtent l="114300" t="114300" r="114300" b="142875"/>
-            <wp:docPr id="2" name="Imagem 2"/>
+          <wp:inline distT="0" distB="0" distL="0" distR="0" wp14:anchorId="31670181" wp14:editId="0446B2BE">
+            <wp:extent cx="5400040" cy="1758315"/>
+            <wp:effectExtent l="114300" t="114300" r="143510" b="146685"/>
+            <wp:docPr id="3" name="Imagem 3"/>
             <wp:cNvGraphicFramePr>
               <a:graphicFrameLocks xmlns:a="http://schemas.openxmlformats.org/drawingml/2006/main" noChangeAspect="1"/>
             </wp:cNvGraphicFramePr>
@@ -2160,7 +2139,7 @@
                     <pic:cNvPicPr/>
                   </pic:nvPicPr>
                   <pic:blipFill>
-                    <a:blip r:embed="rId13"/>
+                    <a:blip r:embed="rId12"/>
                     <a:stretch>
                       <a:fillRect/>
                     </a:stretch>
@@ -2168,7 +2147,7 @@
                   <pic:spPr>
                     <a:xfrm>
                       <a:off x="0" y="0"/>
-                      <a:ext cx="1809750" cy="752475"/>
+                      <a:ext cx="5400040" cy="1758315"/>
                     </a:xfrm>
                     <a:prstGeom prst="rect">
                       <a:avLst/>
@@ -2210,255 +2189,64 @@
           </wp:inline>
         </w:drawing>
       </w:r>
-      <w:bookmarkStart w:id="4" w:name="_GoBack"/>
-      <w:bookmarkEnd w:id="4"/>
-    </w:p>
-    <w:p>
-      <w:pPr>
-        <w:pStyle w:val="SemEspaamento"/>
-      </w:pPr>
-      <w:r>
-        <w:t xml:space="preserve"> Extração dos dados do últim</w:t>
-      </w:r>
-      <w:r>
-        <w:t>o dia. Uma linha por minuto (144</w:t>
-      </w:r>
-      <w:r>
-        <w:t>0 minutos em 1 dia).</w:t>
-      </w:r>
-    </w:p>
-    <w:p>
-      <w:pPr>
-        <w:pStyle w:val="SemEspaamento"/>
-      </w:pPr>
-    </w:p>
-    <w:p>
-      <w:pPr>
-        <w:pStyle w:val="SemEspaamento"/>
-        <w:rPr>
-          <w:rFonts w:asciiTheme="majorHAnsi" w:eastAsiaTheme="majorEastAsia" w:hAnsiTheme="majorHAnsi" w:cstheme="majorBidi"/>
-          <w:sz w:val="36"/>
-          <w:szCs w:val="36"/>
-        </w:rPr>
-      </w:pPr>
-      <w:r>
-        <w:t xml:space="preserve">Essa operação pode ser demorada caso existam muitas </w:t>
-      </w:r>
-      <w:proofErr w:type="spellStart"/>
-      <w:r>
-        <w:t>tags</w:t>
-      </w:r>
-      <w:proofErr w:type="spellEnd"/>
-      <w:r>
-        <w:t xml:space="preserve"> ou o período seja longo. É normal que uma janela preta seja exibida durante a execução e deve-se esperar até que a mesma se feche.</w:t>
-      </w:r>
-      <w:r>
-        <w:br w:type="page"/>
-      </w:r>
-    </w:p>
-    <w:p>
-      <w:pPr>
-        <w:pStyle w:val="Ttulo2"/>
-      </w:pPr>
-      <w:bookmarkStart w:id="5" w:name="_Toc484650141"/>
-      <w:r>
-        <w:lastRenderedPageBreak/>
-        <w:t>Configuração</w:t>
-      </w:r>
-      <w:bookmarkEnd w:id="5"/>
-    </w:p>
-    <w:p>
-      <w:pPr>
-        <w:pStyle w:val="SemEspaamento"/>
-      </w:pPr>
-      <w:r>
-        <w:t xml:space="preserve">Os dados de acesso ao servidor, como IP, </w:t>
-      </w:r>
-      <w:proofErr w:type="spellStart"/>
-      <w:r>
-        <w:t>Port</w:t>
-      </w:r>
-      <w:proofErr w:type="spellEnd"/>
-      <w:r>
-        <w:t xml:space="preserve"> (default=5450), </w:t>
-      </w:r>
-      <w:proofErr w:type="spellStart"/>
-      <w:r>
-        <w:t>User</w:t>
-      </w:r>
-      <w:proofErr w:type="spellEnd"/>
-      <w:r>
-        <w:t xml:space="preserve"> e Senha devem ser preenchidos nos campos indicados.</w:t>
-      </w:r>
-    </w:p>
-    <w:p>
-      <w:pPr>
-        <w:pStyle w:val="SemEspaamento"/>
-      </w:pPr>
-      <w:r>
-        <w:t xml:space="preserve">O campo “File </w:t>
-      </w:r>
-      <w:proofErr w:type="spellStart"/>
-      <w:r>
-        <w:t>Name</w:t>
-      </w:r>
-      <w:proofErr w:type="spellEnd"/>
-      <w:r>
-        <w:t xml:space="preserve"> </w:t>
-      </w:r>
-      <w:proofErr w:type="spellStart"/>
-      <w:r>
-        <w:t>Prefix</w:t>
-      </w:r>
-      <w:proofErr w:type="spellEnd"/>
-      <w:r>
-        <w:t xml:space="preserve">” define o nome que será dado a cada arquivo de saída, ao qual será concatenado um time </w:t>
-      </w:r>
-      <w:proofErr w:type="spellStart"/>
-      <w:r>
-        <w:t>stamp</w:t>
-      </w:r>
-      <w:proofErr w:type="spellEnd"/>
-      <w:r>
-        <w:t>.</w:t>
-      </w:r>
-    </w:p>
-    <w:p>
-      <w:pPr>
-        <w:pStyle w:val="SemEspaamento"/>
-      </w:pPr>
-      <w:r>
-        <w:t>O campo “Output path” define a pasta onde os arquivos de saída serão gravados e o campo “</w:t>
-      </w:r>
-      <w:proofErr w:type="spellStart"/>
-      <w:r>
-        <w:t>extraction</w:t>
-      </w:r>
-      <w:proofErr w:type="spellEnd"/>
-      <w:r>
-        <w:t xml:space="preserve"> </w:t>
-      </w:r>
-      <w:proofErr w:type="spellStart"/>
-      <w:r>
-        <w:t>period</w:t>
-      </w:r>
-      <w:proofErr w:type="spellEnd"/>
-      <w:r>
-        <w:t>” define de quanto em quanto tempo os dados serão colhidos.</w:t>
-      </w:r>
-    </w:p>
-    <w:p>
-      <w:pPr>
-        <w:pStyle w:val="SemEspaamento"/>
-      </w:pPr>
-      <w:r>
-        <w:t>O modo de extração normal é em formato de lista, porém é possível transformar em matriz usando ticando a opção referente.</w:t>
-      </w:r>
-    </w:p>
-    <w:p>
-      <w:pPr>
-        <w:pStyle w:val="SemEspaamento"/>
-      </w:pPr>
-      <w:r>
-        <w:t>O botão “</w:t>
-      </w:r>
-      <w:proofErr w:type="spellStart"/>
-      <w:r>
-        <w:t>tag</w:t>
-      </w:r>
-      <w:proofErr w:type="spellEnd"/>
-      <w:r>
-        <w:t xml:space="preserve"> </w:t>
-      </w:r>
-      <w:proofErr w:type="spellStart"/>
-      <w:r>
-        <w:t>list</w:t>
-      </w:r>
-      <w:proofErr w:type="spellEnd"/>
-      <w:r>
-        <w:t xml:space="preserve">” abre um documento de texto onde devem ser listadas, uma em cada linha, as </w:t>
-      </w:r>
-      <w:proofErr w:type="spellStart"/>
-      <w:r>
-        <w:t>tags</w:t>
-      </w:r>
-      <w:proofErr w:type="spellEnd"/>
-      <w:r>
-        <w:t xml:space="preserve"> que se deseja extrair.</w:t>
-      </w:r>
-    </w:p>
-    <w:p>
-      <w:pPr>
-        <w:pStyle w:val="SemEspaamento"/>
-      </w:pPr>
-      <w:r>
-        <w:t xml:space="preserve">Para saber a lista de </w:t>
-      </w:r>
-      <w:proofErr w:type="spellStart"/>
-      <w:r>
-        <w:t>tags</w:t>
-      </w:r>
-      <w:proofErr w:type="spellEnd"/>
-      <w:r>
-        <w:t xml:space="preserve"> existentes no servidor pode-se usar o botão “</w:t>
-      </w:r>
-      <w:proofErr w:type="spellStart"/>
-      <w:r>
-        <w:t>Get</w:t>
-      </w:r>
-      <w:proofErr w:type="spellEnd"/>
-      <w:r>
-        <w:t xml:space="preserve"> PI </w:t>
-      </w:r>
-      <w:proofErr w:type="spellStart"/>
-      <w:r>
-        <w:t>List</w:t>
-      </w:r>
-      <w:proofErr w:type="spellEnd"/>
-      <w:r>
-        <w:t xml:space="preserve">”. Essa operação pode ser demorada caso existam muitas </w:t>
-      </w:r>
-      <w:proofErr w:type="spellStart"/>
-      <w:r>
-        <w:t>tags</w:t>
-      </w:r>
-      <w:proofErr w:type="spellEnd"/>
-      <w:r>
-        <w:t>. É normal que uma janela preta seja exibida durante a execução e deve-se esperar até que a mesma se feche.</w:t>
-      </w:r>
-    </w:p>
-    <w:p>
-      <w:pPr>
-        <w:pStyle w:val="SemEspaamento"/>
-      </w:pPr>
-    </w:p>
-    <w:p>
-      <w:pPr>
-        <w:pStyle w:val="SemEspaamento"/>
-      </w:pPr>
-      <w:r>
-        <w:t>IMPORTANTE: Após uma modificação nas configurações, o botão SAVE deve ser pressionado e o serviço deve ser reiniciado.</w:t>
-      </w:r>
-    </w:p>
-    <w:p>
-      <w:pPr>
-        <w:pStyle w:val="SemEspaamento"/>
-      </w:pPr>
     </w:p>
     <w:p>
       <w:pPr>
         <w:pStyle w:val="SemEspaamento"/>
         <w:jc w:val="center"/>
       </w:pPr>
+    </w:p>
+    <w:p>
+      <w:pPr>
+        <w:pStyle w:val="SemEspaamento"/>
+      </w:pPr>
+    </w:p>
+    <w:p>
+      <w:pPr>
+        <w:pStyle w:val="SemEspaamento"/>
+        <w:rPr>
+          <w:lang w:val="en-US"/>
+        </w:rPr>
+      </w:pPr>
+      <w:proofErr w:type="spellStart"/>
+      <w:r>
+        <w:rPr>
+          <w:lang w:val="en-US"/>
+        </w:rPr>
+        <w:t>Obs</w:t>
+      </w:r>
+      <w:proofErr w:type="spellEnd"/>
+      <w:r>
+        <w:rPr>
+          <w:lang w:val="en-US"/>
+        </w:rPr>
+        <w:t xml:space="preserve">: In some cases, </w:t>
+      </w:r>
+      <w:r>
+        <w:rPr>
+          <w:lang w:val="en-US"/>
+        </w:rPr>
+        <w:t>due to access privileges, it will be important to configure the MAZE windows service to run with a specific user account that has read/write privileges to the paths where the source files and destination output are located. For that it’s important to manually input that account on the windows service properties windows (right click MAZE service&gt;&gt;properties&gt;&gt;Logon tab):</w:t>
+      </w:r>
+    </w:p>
+    <w:p>
+      <w:pPr>
+        <w:pStyle w:val="SemEspaamento"/>
+        <w:jc w:val="center"/>
+        <w:rPr>
+          <w:rFonts w:eastAsiaTheme="majorEastAsia"/>
+          <w:lang w:val="en-US"/>
+        </w:rPr>
+      </w:pPr>
       <w:r>
         <w:rPr>
           <w:noProof/>
         </w:rPr>
         <w:drawing>
-          <wp:inline distT="0" distB="0" distL="0" distR="0" wp14:anchorId="0F5AB256" wp14:editId="40609B8B">
-            <wp:extent cx="5369442" cy="3402625"/>
-            <wp:effectExtent l="114300" t="114300" r="155575" b="140970"/>
-            <wp:docPr id="1" name="Imagem 1"/>
+          <wp:inline distT="0" distB="0" distL="0" distR="0" wp14:anchorId="26E04714" wp14:editId="5A9A535D">
+            <wp:extent cx="3324225" cy="1834055"/>
+            <wp:effectExtent l="114300" t="114300" r="104775" b="147320"/>
+            <wp:docPr id="4" name="Imagem 4"/>
             <wp:cNvGraphicFramePr>
               <a:graphicFrameLocks xmlns:a="http://schemas.openxmlformats.org/drawingml/2006/main" noChangeAspect="1"/>
             </wp:cNvGraphicFramePr>
@@ -2470,7 +2258,7 @@
                     <pic:cNvPicPr/>
                   </pic:nvPicPr>
                   <pic:blipFill>
-                    <a:blip r:embed="rId14"/>
+                    <a:blip r:embed="rId13"/>
                     <a:stretch>
                       <a:fillRect/>
                     </a:stretch>
@@ -2478,7 +2266,7 @@
                   <pic:spPr>
                     <a:xfrm>
                       <a:off x="0" y="0"/>
-                      <a:ext cx="5423283" cy="3436744"/>
+                      <a:ext cx="3329020" cy="1836700"/>
                     </a:xfrm>
                     <a:prstGeom prst="rect">
                       <a:avLst/>
@@ -2520,16 +2308,1372 @@
           </wp:inline>
         </w:drawing>
       </w:r>
+      <w:r>
+        <w:rPr>
+          <w:lang w:val="en-US"/>
+        </w:rPr>
+        <w:br w:type="page"/>
+      </w:r>
+    </w:p>
+    <w:p>
+      <w:pPr>
+        <w:pStyle w:val="Ttulo1"/>
+      </w:pPr>
+      <w:bookmarkStart w:id="5" w:name="_Toc488239187"/>
+      <w:r>
+        <w:lastRenderedPageBreak/>
+        <w:t>PI Config</w:t>
+      </w:r>
+      <w:bookmarkEnd w:id="5"/>
+    </w:p>
+    <w:p>
+      <w:pPr>
+        <w:pStyle w:val="Ttulo2"/>
+      </w:pPr>
+      <w:bookmarkStart w:id="6" w:name="_Toc488239188"/>
+      <w:r>
+        <w:t>Compatibility</w:t>
+      </w:r>
+      <w:bookmarkEnd w:id="6"/>
+    </w:p>
+    <w:p>
+      <w:r>
+        <w:t xml:space="preserve">PI Config is the </w:t>
+      </w:r>
+      <w:proofErr w:type="spellStart"/>
+      <w:r>
+        <w:t>O</w:t>
+      </w:r>
+      <w:r>
+        <w:t>sisoft</w:t>
+      </w:r>
+      <w:proofErr w:type="spellEnd"/>
+      <w:r>
+        <w:t xml:space="preserve"> </w:t>
+      </w:r>
+      <w:r>
+        <w:t>power shell</w:t>
+      </w:r>
+      <w:r>
+        <w:t xml:space="preserve"> for managing the server. </w:t>
+      </w:r>
+      <w:r>
+        <w:t>Through</w:t>
+      </w:r>
+      <w:r>
+        <w:t xml:space="preserve"> a read-only access (list mode) it’s possible to extract data periodically in real time, </w:t>
+      </w:r>
+      <w:r>
+        <w:t>from PI SNAP table, or historical from the PI ARCHIVE table. In the presence of PI OPC Server, it’s more recommended to use a</w:t>
+      </w:r>
+      <w:r>
+        <w:t>n</w:t>
+      </w:r>
+      <w:r>
+        <w:t xml:space="preserve"> OPC Client.</w:t>
+      </w:r>
+    </w:p>
+    <w:p>
+      <w:r>
+        <w:t>PICONFIG will often prompt for mvscp140.dll, which is a sign that C++ Redistributable for Visual Studio 2015 must be downloaded from Microsoft website and installed.</w:t>
+      </w:r>
+    </w:p>
+    <w:p>
+      <w:r>
+        <w:t>PI SDK (Deprecated by PI AF SDK) might also be need to run PI C</w:t>
+      </w:r>
+      <w:r>
+        <w:t>onf</w:t>
+      </w:r>
+      <w:r>
+        <w:t xml:space="preserve">ig, and </w:t>
+      </w:r>
+      <w:r>
+        <w:t>therefore</w:t>
+      </w:r>
+      <w:r>
+        <w:t xml:space="preserve"> to run PI Config based data extractor</w:t>
+      </w:r>
+    </w:p>
+    <w:p>
+      <w:pPr>
+        <w:pStyle w:val="Ttulo2"/>
+      </w:pPr>
+      <w:bookmarkStart w:id="7" w:name="_Toc488239189"/>
+      <w:r>
+        <w:t xml:space="preserve">Specific </w:t>
+      </w:r>
+      <w:r>
+        <w:t>Requirements</w:t>
+      </w:r>
+      <w:bookmarkEnd w:id="7"/>
+    </w:p>
+    <w:p>
+      <w:pPr>
+        <w:pStyle w:val="SemEspaamento"/>
+        <w:rPr>
+          <w:lang w:val="en-US"/>
+        </w:rPr>
+      </w:pPr>
+      <w:r>
+        <w:rPr>
+          <w:lang w:val="en-US"/>
+        </w:rPr>
+        <w:t>The requirements are</w:t>
+      </w:r>
+      <w:r>
+        <w:rPr>
+          <w:lang w:val="en-US"/>
+        </w:rPr>
+        <w:t>:</w:t>
+      </w:r>
+    </w:p>
+    <w:p>
+      <w:pPr>
+        <w:pStyle w:val="SemEspaamento"/>
+        <w:rPr>
+          <w:lang w:val="en-US"/>
+        </w:rPr>
+      </w:pPr>
+      <w:r>
+        <w:rPr>
+          <w:lang w:val="en-US"/>
+        </w:rPr>
+        <w:t xml:space="preserve">- </w:t>
+      </w:r>
+      <w:r>
+        <w:rPr>
+          <w:lang w:val="en-US"/>
+        </w:rPr>
+        <w:t xml:space="preserve">PI Server </w:t>
+      </w:r>
+      <w:proofErr w:type="spellStart"/>
+      <w:r>
+        <w:rPr>
+          <w:lang w:val="en-US"/>
+        </w:rPr>
+        <w:t>ip</w:t>
+      </w:r>
+      <w:proofErr w:type="spellEnd"/>
+      <w:r>
+        <w:rPr>
+          <w:lang w:val="en-US"/>
+        </w:rPr>
+        <w:t xml:space="preserve"> </w:t>
+      </w:r>
+      <w:r>
+        <w:rPr>
+          <w:lang w:val="en-US"/>
+        </w:rPr>
+        <w:t>address</w:t>
+      </w:r>
+      <w:r>
+        <w:rPr>
+          <w:lang w:val="en-US"/>
+        </w:rPr>
+        <w:t>;</w:t>
+      </w:r>
+    </w:p>
+    <w:p>
+      <w:pPr>
+        <w:pStyle w:val="SemEspaamento"/>
+        <w:rPr>
+          <w:lang w:val="en-US"/>
+        </w:rPr>
+      </w:pPr>
+      <w:r>
+        <w:rPr>
+          <w:lang w:val="en-US"/>
+        </w:rPr>
+        <w:t xml:space="preserve">- </w:t>
+      </w:r>
+      <w:r>
+        <w:rPr>
+          <w:lang w:val="en-US"/>
+        </w:rPr>
+        <w:t xml:space="preserve">User account and password </w:t>
+      </w:r>
+      <w:r>
+        <w:rPr>
+          <w:lang w:val="en-US"/>
+        </w:rPr>
+        <w:t>for</w:t>
+      </w:r>
+      <w:r>
+        <w:rPr>
+          <w:lang w:val="en-US"/>
+        </w:rPr>
+        <w:t xml:space="preserve"> PI </w:t>
+      </w:r>
+      <w:r>
+        <w:rPr>
+          <w:lang w:val="en-US"/>
+        </w:rPr>
+        <w:t xml:space="preserve">server </w:t>
+      </w:r>
+      <w:r>
+        <w:rPr>
+          <w:lang w:val="en-US"/>
+        </w:rPr>
+        <w:t>ac</w:t>
+      </w:r>
+      <w:r>
+        <w:rPr>
+          <w:lang w:val="en-US"/>
+        </w:rPr>
+        <w:t>c</w:t>
+      </w:r>
+      <w:r>
+        <w:rPr>
+          <w:lang w:val="en-US"/>
+        </w:rPr>
+        <w:t>ess</w:t>
+      </w:r>
+      <w:r>
+        <w:rPr>
+          <w:lang w:val="en-US"/>
+        </w:rPr>
+        <w:t>;</w:t>
+      </w:r>
+    </w:p>
+    <w:p>
+      <w:pPr>
+        <w:pStyle w:val="SemEspaamento"/>
+        <w:rPr>
+          <w:lang w:val="en-US"/>
+        </w:rPr>
+      </w:pPr>
+      <w:r>
+        <w:rPr>
+          <w:lang w:val="en-US"/>
+        </w:rPr>
+        <w:t xml:space="preserve">- </w:t>
+      </w:r>
+      <w:r>
+        <w:rPr>
+          <w:lang w:val="en-US"/>
+        </w:rPr>
+        <w:t xml:space="preserve">PI “explicit” access must be enabled (if running MAZE from a </w:t>
+      </w:r>
+      <w:r>
+        <w:rPr>
+          <w:lang w:val="en-US"/>
+        </w:rPr>
+        <w:t>machine different than the PI server)</w:t>
+      </w:r>
+      <w:r>
+        <w:rPr>
+          <w:lang w:val="en-US"/>
+        </w:rPr>
+        <w:t>.</w:t>
+      </w:r>
+    </w:p>
+    <w:p>
+      <w:pPr>
+        <w:pStyle w:val="SemEspaamento"/>
+        <w:rPr>
+          <w:lang w:val="en-US"/>
+        </w:rPr>
+      </w:pPr>
+    </w:p>
+    <w:p>
+      <w:pPr>
+        <w:pStyle w:val="SemEspaamento"/>
+        <w:rPr>
+          <w:lang w:val="en-US"/>
+        </w:rPr>
+      </w:pPr>
+      <w:r>
+        <w:rPr>
+          <w:lang w:val="en-US"/>
+        </w:rPr>
+        <w:t xml:space="preserve">The “explicit login” option must be enabled to allow the login using </w:t>
+      </w:r>
+      <w:proofErr w:type="gramStart"/>
+      <w:r>
+        <w:rPr>
+          <w:lang w:val="en-US"/>
+        </w:rPr>
+        <w:t>an</w:t>
+      </w:r>
+      <w:proofErr w:type="gramEnd"/>
+      <w:r>
+        <w:rPr>
+          <w:lang w:val="en-US"/>
+        </w:rPr>
+        <w:t xml:space="preserve"> user name and password from a machine other than the server.</w:t>
+      </w:r>
+      <w:r>
+        <w:rPr>
+          <w:lang w:val="en-US"/>
+        </w:rPr>
+        <w:t xml:space="preserve"> </w:t>
+      </w:r>
+      <w:r>
+        <w:rPr>
+          <w:lang w:val="en-US"/>
+        </w:rPr>
+        <w:t xml:space="preserve">To do that, </w:t>
+      </w:r>
+      <w:r>
+        <w:rPr>
+          <w:lang w:val="en-US"/>
+        </w:rPr>
+        <w:t>the change bellow must be made</w:t>
+      </w:r>
+      <w:r>
+        <w:rPr>
+          <w:lang w:val="en-US"/>
+        </w:rPr>
+        <w:t xml:space="preserve"> on the PI server</w:t>
+      </w:r>
+      <w:r>
+        <w:rPr>
+          <w:lang w:val="en-US"/>
+        </w:rPr>
+        <w:t>:</w:t>
+      </w:r>
+    </w:p>
+    <w:p>
+      <w:pPr>
+        <w:pStyle w:val="SemEspaamento"/>
+        <w:rPr>
+          <w:lang w:val="en-US"/>
+        </w:rPr>
+      </w:pPr>
     </w:p>
     <w:p>
       <w:pPr>
         <w:pStyle w:val="SemEspaamento"/>
         <w:jc w:val="center"/>
       </w:pPr>
+      <w:r>
+        <w:rPr>
+          <w:noProof/>
+        </w:rPr>
+        <w:drawing>
+          <wp:inline distT="0" distB="0" distL="0" distR="0">
+            <wp:extent cx="2307265" cy="1116419"/>
+            <wp:effectExtent l="133350" t="114300" r="131445" b="160020"/>
+            <wp:docPr id="15" name="Imagem 15"/>
+            <wp:cNvGraphicFramePr>
+              <a:graphicFrameLocks xmlns:a="http://schemas.openxmlformats.org/drawingml/2006/main" noChangeAspect="1"/>
+            </wp:cNvGraphicFramePr>
+            <a:graphic xmlns:a="http://schemas.openxmlformats.org/drawingml/2006/main">
+              <a:graphicData uri="http://schemas.openxmlformats.org/drawingml/2006/picture">
+                <pic:pic xmlns:pic="http://schemas.openxmlformats.org/drawingml/2006/picture">
+                  <pic:nvPicPr>
+                    <pic:cNvPr id="0" name="Picture 1"/>
+                    <pic:cNvPicPr>
+                      <a:picLocks noChangeAspect="1" noChangeArrowheads="1"/>
+                    </pic:cNvPicPr>
+                  </pic:nvPicPr>
+                  <pic:blipFill>
+                    <a:blip r:embed="rId14">
+                      <a:extLst>
+                        <a:ext uri="{28A0092B-C50C-407E-A947-70E740481C1C}">
+                          <a14:useLocalDpi xmlns:a14="http://schemas.microsoft.com/office/drawing/2010/main" val="0"/>
+                        </a:ext>
+                      </a:extLst>
+                    </a:blip>
+                    <a:srcRect/>
+                    <a:stretch>
+                      <a:fillRect/>
+                    </a:stretch>
+                  </pic:blipFill>
+                  <pic:spPr bwMode="auto">
+                    <a:xfrm>
+                      <a:off x="0" y="0"/>
+                      <a:ext cx="2322154" cy="1123623"/>
+                    </a:xfrm>
+                    <a:prstGeom prst="rect">
+                      <a:avLst/>
+                    </a:prstGeom>
+                    <a:solidFill>
+                      <a:srgbClr val="FFFFFF">
+                        <a:shade val="85000"/>
+                      </a:srgbClr>
+                    </a:solidFill>
+                    <a:ln w="88900" cap="sq">
+                      <a:solidFill>
+                        <a:srgbClr val="FFFFFF"/>
+                      </a:solidFill>
+                      <a:miter lim="800000"/>
+                    </a:ln>
+                    <a:effectLst>
+                      <a:outerShdw blurRad="55000" dist="18000" dir="5400000" algn="tl" rotWithShape="0">
+                        <a:srgbClr val="000000">
+                          <a:alpha val="40000"/>
+                        </a:srgbClr>
+                      </a:outerShdw>
+                    </a:effectLst>
+                    <a:scene3d>
+                      <a:camera prst="orthographicFront"/>
+                      <a:lightRig rig="twoPt" dir="t">
+                        <a:rot lat="0" lon="0" rev="7200000"/>
+                      </a:lightRig>
+                    </a:scene3d>
+                    <a:sp3d>
+                      <a:bevelT w="25400" h="19050"/>
+                      <a:contourClr>
+                        <a:srgbClr val="FFFFFF"/>
+                      </a:contourClr>
+                    </a:sp3d>
+                  </pic:spPr>
+                </pic:pic>
+              </a:graphicData>
+            </a:graphic>
+          </wp:inline>
+        </w:drawing>
+      </w:r>
+    </w:p>
+    <w:p>
+      <w:pPr>
+        <w:pStyle w:val="SemEspaamento"/>
+        <w:jc w:val="center"/>
+        <w:rPr>
+          <w:lang w:val="en-US"/>
+        </w:rPr>
+      </w:pPr>
+      <w:r>
+        <w:rPr>
+          <w:lang w:val="en-US"/>
+        </w:rPr>
+        <w:t>(PI BASE SUBSISTEM must be restarted to apply any changes)</w:t>
+      </w:r>
+    </w:p>
+    <w:p>
+      <w:pPr>
+        <w:pStyle w:val="SemEspaamento"/>
+        <w:jc w:val="center"/>
+        <w:rPr>
+          <w:lang w:val="en-US"/>
+        </w:rPr>
+      </w:pPr>
+    </w:p>
+    <w:p>
+      <w:pPr>
+        <w:pStyle w:val="Ttulo2"/>
+      </w:pPr>
+      <w:bookmarkStart w:id="8" w:name="_Toc488239190"/>
+      <w:r>
+        <w:t>Historical extraction</w:t>
+      </w:r>
+      <w:bookmarkEnd w:id="8"/>
+    </w:p>
+    <w:p>
+      <w:r>
+        <w:t xml:space="preserve">Historical extractions are run directly from MAZE graphical user interface and although it won’t affect any other real-time extraction that might be running as a service, its recommended to stop the service to avoid conflict or memory leakage. </w:t>
+      </w:r>
+    </w:p>
+    <w:p>
+      <w:pPr>
+        <w:pStyle w:val="SemEspaamento"/>
+        <w:rPr>
+          <w:b/>
+          <w:sz w:val="22"/>
+          <w:lang w:val="en-US"/>
+        </w:rPr>
+      </w:pPr>
+      <w:r>
+        <w:rPr>
+          <w:lang w:val="en-US"/>
+        </w:rPr>
+        <w:t xml:space="preserve">For historical extraction, a start and </w:t>
+      </w:r>
+      <w:r>
+        <w:rPr>
+          <w:lang w:val="en-US"/>
+        </w:rPr>
+        <w:t>end date must be selected. If the “Interpolate data” option is selected, the interpolated data will be extracted every X seconds where X is the chosen period.  If not, only one line of data will be created for each time there was a real data input on the server.</w:t>
+      </w:r>
+      <w:r>
+        <w:rPr>
+          <w:lang w:val="en-US"/>
+        </w:rPr>
+        <w:t xml:space="preserve"> </w:t>
+      </w:r>
+    </w:p>
+    <w:p>
+      <w:pPr>
+        <w:pStyle w:val="SemEspaamento"/>
+        <w:jc w:val="center"/>
+        <w:rPr>
+          <w:lang w:val="en-US"/>
+        </w:rPr>
+      </w:pPr>
+      <w:r>
+        <w:rPr>
+          <w:noProof/>
+        </w:rPr>
+        <w:drawing>
+          <wp:inline distT="0" distB="0" distL="0" distR="0" wp14:anchorId="291020EE" wp14:editId="425C5ADB">
+            <wp:extent cx="2409825" cy="1028700"/>
+            <wp:effectExtent l="133350" t="114300" r="142875" b="152400"/>
+            <wp:docPr id="5" name="Imagem 5"/>
+            <wp:cNvGraphicFramePr>
+              <a:graphicFrameLocks xmlns:a="http://schemas.openxmlformats.org/drawingml/2006/main" noChangeAspect="1"/>
+            </wp:cNvGraphicFramePr>
+            <a:graphic xmlns:a="http://schemas.openxmlformats.org/drawingml/2006/main">
+              <a:graphicData uri="http://schemas.openxmlformats.org/drawingml/2006/picture">
+                <pic:pic xmlns:pic="http://schemas.openxmlformats.org/drawingml/2006/picture">
+                  <pic:nvPicPr>
+                    <pic:cNvPr id="1" name=""/>
+                    <pic:cNvPicPr/>
+                  </pic:nvPicPr>
+                  <pic:blipFill>
+                    <a:blip r:embed="rId15"/>
+                    <a:stretch>
+                      <a:fillRect/>
+                    </a:stretch>
+                  </pic:blipFill>
+                  <pic:spPr>
+                    <a:xfrm>
+                      <a:off x="0" y="0"/>
+                      <a:ext cx="2409825" cy="1028700"/>
+                    </a:xfrm>
+                    <a:prstGeom prst="rect">
+                      <a:avLst/>
+                    </a:prstGeom>
+                    <a:solidFill>
+                      <a:srgbClr val="FFFFFF">
+                        <a:shade val="85000"/>
+                      </a:srgbClr>
+                    </a:solidFill>
+                    <a:ln w="88900" cap="sq">
+                      <a:solidFill>
+                        <a:srgbClr val="FFFFFF"/>
+                      </a:solidFill>
+                      <a:miter lim="800000"/>
+                    </a:ln>
+                    <a:effectLst>
+                      <a:outerShdw blurRad="55000" dist="18000" dir="5400000" algn="tl" rotWithShape="0">
+                        <a:srgbClr val="000000">
+                          <a:alpha val="40000"/>
+                        </a:srgbClr>
+                      </a:outerShdw>
+                    </a:effectLst>
+                    <a:scene3d>
+                      <a:camera prst="orthographicFront"/>
+                      <a:lightRig rig="twoPt" dir="t">
+                        <a:rot lat="0" lon="0" rev="7200000"/>
+                      </a:lightRig>
+                    </a:scene3d>
+                    <a:sp3d>
+                      <a:bevelT w="25400" h="19050"/>
+                      <a:contourClr>
+                        <a:srgbClr val="FFFFFF"/>
+                      </a:contourClr>
+                    </a:sp3d>
+                  </pic:spPr>
+                </pic:pic>
+              </a:graphicData>
+            </a:graphic>
+          </wp:inline>
+        </w:drawing>
+      </w:r>
+    </w:p>
+    <w:p>
+      <w:pPr>
+        <w:pStyle w:val="SemEspaamento"/>
+        <w:rPr>
+          <w:lang w:val="en-US"/>
+        </w:rPr>
+      </w:pPr>
+      <w:r>
+        <w:rPr>
+          <w:lang w:val="en-US"/>
+        </w:rPr>
+        <w:lastRenderedPageBreak/>
+        <w:t>Acceptable date formats are:</w:t>
+      </w:r>
+    </w:p>
+    <w:p>
+      <w:pPr>
+        <w:pStyle w:val="SemEspaamento"/>
+        <w:numPr>
+          <w:ilvl w:val="0"/>
+          <w:numId w:val="11"/>
+        </w:numPr>
+        <w:rPr>
+          <w:lang w:val="en-US"/>
+        </w:rPr>
+      </w:pPr>
+      <w:proofErr w:type="spellStart"/>
+      <w:r>
+        <w:rPr>
+          <w:lang w:val="en-US"/>
+        </w:rPr>
+        <w:t>dd</w:t>
+      </w:r>
+      <w:proofErr w:type="spellEnd"/>
+      <w:r>
+        <w:rPr>
+          <w:lang w:val="en-US"/>
+        </w:rPr>
+        <w:t>/MM/</w:t>
+      </w:r>
+      <w:proofErr w:type="spellStart"/>
+      <w:r>
+        <w:rPr>
+          <w:lang w:val="en-US"/>
+        </w:rPr>
+        <w:t>yyyy</w:t>
+      </w:r>
+      <w:proofErr w:type="spellEnd"/>
+      <w:r>
+        <w:rPr>
+          <w:lang w:val="en-US"/>
+        </w:rPr>
+        <w:t xml:space="preserve">   </w:t>
+      </w:r>
+      <w:r>
+        <w:rPr>
+          <w:lang w:val="en-US"/>
+        </w:rPr>
+        <w:t xml:space="preserve">                  </w:t>
+      </w:r>
+      <w:proofErr w:type="gramStart"/>
+      <w:r>
+        <w:rPr>
+          <w:lang w:val="en-US"/>
+        </w:rPr>
+        <w:t xml:space="preserve">   </w:t>
+      </w:r>
+      <w:r>
+        <w:rPr>
+          <w:lang w:val="en-US"/>
+        </w:rPr>
+        <w:t>(</w:t>
+      </w:r>
+      <w:proofErr w:type="gramEnd"/>
+      <w:r>
+        <w:rPr>
+          <w:lang w:val="en-US"/>
+        </w:rPr>
+        <w:t xml:space="preserve">by </w:t>
+      </w:r>
+      <w:r>
+        <w:rPr>
+          <w:lang w:val="en-US"/>
+        </w:rPr>
+        <w:t>default</w:t>
+      </w:r>
+      <w:r>
+        <w:rPr>
+          <w:lang w:val="en-US"/>
+        </w:rPr>
+        <w:t>,</w:t>
+      </w:r>
+      <w:r>
+        <w:rPr>
+          <w:lang w:val="en-US"/>
+        </w:rPr>
+        <w:t xml:space="preserve"> time </w:t>
+      </w:r>
+      <w:r>
+        <w:rPr>
+          <w:lang w:val="en-US"/>
+        </w:rPr>
+        <w:t>will be</w:t>
+      </w:r>
+      <w:r>
+        <w:rPr>
+          <w:lang w:val="en-US"/>
+        </w:rPr>
+        <w:t xml:space="preserve"> 00:00:00)</w:t>
+      </w:r>
+    </w:p>
+    <w:p>
+      <w:pPr>
+        <w:pStyle w:val="SemEspaamento"/>
+        <w:numPr>
+          <w:ilvl w:val="0"/>
+          <w:numId w:val="11"/>
+        </w:numPr>
+        <w:rPr>
+          <w:lang w:val="en-US"/>
+        </w:rPr>
+      </w:pPr>
+      <w:proofErr w:type="spellStart"/>
+      <w:r>
+        <w:rPr>
+          <w:lang w:val="en-US"/>
+        </w:rPr>
+        <w:t>dd</w:t>
+      </w:r>
+      <w:proofErr w:type="spellEnd"/>
+      <w:r>
+        <w:rPr>
+          <w:lang w:val="en-US"/>
+        </w:rPr>
+        <w:t>/MM/</w:t>
+      </w:r>
+      <w:proofErr w:type="spellStart"/>
+      <w:r>
+        <w:rPr>
+          <w:lang w:val="en-US"/>
+        </w:rPr>
+        <w:t>yyyy</w:t>
+      </w:r>
+      <w:proofErr w:type="spellEnd"/>
+      <w:r>
+        <w:rPr>
+          <w:lang w:val="en-US"/>
+        </w:rPr>
+        <w:t xml:space="preserve"> </w:t>
+      </w:r>
+      <w:proofErr w:type="spellStart"/>
+      <w:r>
+        <w:rPr>
+          <w:lang w:val="en-US"/>
+        </w:rPr>
+        <w:t>HH:mm</w:t>
+      </w:r>
+      <w:proofErr w:type="spellEnd"/>
+    </w:p>
+    <w:p>
+      <w:pPr>
+        <w:pStyle w:val="SemEspaamento"/>
+        <w:numPr>
+          <w:ilvl w:val="0"/>
+          <w:numId w:val="11"/>
+        </w:numPr>
+        <w:rPr>
+          <w:lang w:val="en-US"/>
+        </w:rPr>
+      </w:pPr>
+      <w:proofErr w:type="spellStart"/>
+      <w:r>
+        <w:rPr>
+          <w:lang w:val="en-US"/>
+        </w:rPr>
+        <w:t>dd</w:t>
+      </w:r>
+      <w:proofErr w:type="spellEnd"/>
+      <w:r>
+        <w:rPr>
+          <w:lang w:val="en-US"/>
+        </w:rPr>
+        <w:t>/MM/</w:t>
+      </w:r>
+      <w:proofErr w:type="spellStart"/>
+      <w:r>
+        <w:rPr>
+          <w:lang w:val="en-US"/>
+        </w:rPr>
+        <w:t>yyyy</w:t>
+      </w:r>
+      <w:proofErr w:type="spellEnd"/>
+      <w:r>
+        <w:rPr>
+          <w:lang w:val="en-US"/>
+        </w:rPr>
+        <w:t xml:space="preserve"> </w:t>
+      </w:r>
+      <w:proofErr w:type="spellStart"/>
+      <w:r>
+        <w:rPr>
+          <w:lang w:val="en-US"/>
+        </w:rPr>
+        <w:t>HH:</w:t>
+      </w:r>
+      <w:proofErr w:type="gramStart"/>
+      <w:r>
+        <w:rPr>
+          <w:lang w:val="en-US"/>
+        </w:rPr>
+        <w:t>mm:ss</w:t>
+      </w:r>
+      <w:proofErr w:type="spellEnd"/>
+      <w:proofErr w:type="gramEnd"/>
+    </w:p>
+    <w:p>
+      <w:pPr>
+        <w:pStyle w:val="SemEspaamento"/>
+        <w:rPr>
+          <w:rFonts w:asciiTheme="majorHAnsi" w:eastAsiaTheme="majorEastAsia" w:hAnsiTheme="majorHAnsi" w:cstheme="majorBidi"/>
+          <w:sz w:val="36"/>
+          <w:szCs w:val="36"/>
+          <w:lang w:val="en-US"/>
+        </w:rPr>
+      </w:pPr>
+      <w:r>
+        <w:rPr>
+          <w:lang w:val="en-US"/>
+        </w:rPr>
+        <w:t xml:space="preserve">If your operational system time format is not set as one of the above, its recommended that </w:t>
+      </w:r>
+      <w:r>
+        <w:rPr>
+          <w:lang w:val="en-US"/>
+        </w:rPr>
+        <w:t>it is changed.</w:t>
+      </w:r>
+      <w:r>
+        <w:rPr>
+          <w:lang w:val="en-US"/>
+        </w:rPr>
+        <w:t xml:space="preserve"> Also remember to configure you access before doing historical extractions, as follows:</w:t>
+      </w:r>
+    </w:p>
+    <w:p>
+      <w:pPr>
+        <w:pStyle w:val="Ttulo2"/>
+      </w:pPr>
+      <w:bookmarkStart w:id="9" w:name="_Toc488239191"/>
+      <w:r>
+        <w:t>Config</w:t>
+      </w:r>
+      <w:r>
+        <w:t>uration</w:t>
+      </w:r>
+      <w:bookmarkEnd w:id="9"/>
+    </w:p>
+    <w:p>
+      <w:pPr>
+        <w:pStyle w:val="SemEspaamento"/>
+        <w:rPr>
+          <w:lang w:val="en-US"/>
+        </w:rPr>
+      </w:pPr>
+      <w:r>
+        <w:rPr>
+          <w:lang w:val="en-US"/>
+        </w:rPr>
+        <w:t xml:space="preserve">All the access information like </w:t>
+      </w:r>
+      <w:proofErr w:type="spellStart"/>
+      <w:r>
+        <w:rPr>
+          <w:lang w:val="en-US"/>
+        </w:rPr>
+        <w:t>ip</w:t>
+      </w:r>
+      <w:proofErr w:type="spellEnd"/>
+      <w:r>
+        <w:rPr>
+          <w:lang w:val="en-US"/>
+        </w:rPr>
+        <w:t xml:space="preserve"> address</w:t>
+      </w:r>
+      <w:r>
+        <w:rPr>
+          <w:lang w:val="en-US"/>
+        </w:rPr>
+        <w:t>, P</w:t>
+      </w:r>
+      <w:r>
+        <w:rPr>
+          <w:lang w:val="en-US"/>
+        </w:rPr>
+        <w:t>ort (default=5450), User and password</w:t>
+      </w:r>
+      <w:r>
+        <w:rPr>
+          <w:lang w:val="en-US"/>
+        </w:rPr>
+        <w:t xml:space="preserve"> </w:t>
+      </w:r>
+      <w:r>
+        <w:rPr>
+          <w:lang w:val="en-US"/>
+        </w:rPr>
+        <w:t>must be filled on the corresponding fields.</w:t>
+      </w:r>
+    </w:p>
+    <w:p>
+      <w:pPr>
+        <w:pStyle w:val="SemEspaamento"/>
+        <w:rPr>
+          <w:lang w:val="en-US"/>
+        </w:rPr>
+      </w:pPr>
+      <w:r>
+        <w:rPr>
+          <w:lang w:val="en-US"/>
+        </w:rPr>
+        <w:t>The field</w:t>
+      </w:r>
+      <w:r>
+        <w:rPr>
+          <w:lang w:val="en-US"/>
+        </w:rPr>
+        <w:t xml:space="preserve"> “File Name Prefix” </w:t>
+      </w:r>
+      <w:r>
+        <w:rPr>
+          <w:lang w:val="en-US"/>
+        </w:rPr>
+        <w:t>defines the name that will be given to each output file</w:t>
+      </w:r>
+      <w:r>
+        <w:rPr>
+          <w:lang w:val="en-US"/>
+        </w:rPr>
+        <w:t xml:space="preserve">. </w:t>
+      </w:r>
+      <w:r>
+        <w:rPr>
+          <w:lang w:val="en-US"/>
+        </w:rPr>
+        <w:t>A timestamp</w:t>
+      </w:r>
+      <w:r>
+        <w:rPr>
+          <w:lang w:val="en-US"/>
+        </w:rPr>
+        <w:t xml:space="preserve"> will be added to the end of the name of each file when its created.</w:t>
+      </w:r>
+      <w:r>
+        <w:rPr>
+          <w:lang w:val="en-US"/>
+        </w:rPr>
+        <w:t xml:space="preserve"> </w:t>
+      </w:r>
+    </w:p>
+    <w:p>
+      <w:pPr>
+        <w:pStyle w:val="SemEspaamento"/>
+        <w:rPr>
+          <w:lang w:val="en-US"/>
+        </w:rPr>
+      </w:pPr>
+      <w:r>
+        <w:rPr>
+          <w:lang w:val="en-US"/>
+        </w:rPr>
+        <w:t>The field “Output Path” s</w:t>
+      </w:r>
+      <w:r>
+        <w:rPr>
+          <w:lang w:val="en-US"/>
+        </w:rPr>
+        <w:t>elects the destination of the files. The output path Format should be like:</w:t>
+      </w:r>
+    </w:p>
+    <w:p>
+      <w:pPr>
+        <w:pStyle w:val="SemEspaamento"/>
+        <w:numPr>
+          <w:ilvl w:val="0"/>
+          <w:numId w:val="12"/>
+        </w:numPr>
+        <w:rPr>
+          <w:lang w:val="en-US"/>
+        </w:rPr>
+      </w:pPr>
+      <w:r>
+        <w:rPr>
+          <w:lang w:val="en-US"/>
+        </w:rPr>
+        <w:t>“C:\folder\subfolder\”</w:t>
+      </w:r>
+    </w:p>
+    <w:p>
+      <w:pPr>
+        <w:pStyle w:val="SemEspaamento"/>
+        <w:rPr>
+          <w:lang w:val="en-US"/>
+        </w:rPr>
+      </w:pPr>
+    </w:p>
+    <w:p>
+      <w:pPr>
+        <w:pStyle w:val="SemEspaamento"/>
+        <w:rPr>
+          <w:lang w:val="en-US"/>
+        </w:rPr>
+      </w:pPr>
+      <w:r>
+        <w:rPr>
+          <w:lang w:val="en-US"/>
+        </w:rPr>
+        <w:t xml:space="preserve">The “Extraction period” field defines the frequency of data extraction. </w:t>
+      </w:r>
+    </w:p>
+    <w:p>
+      <w:pPr>
+        <w:pStyle w:val="SemEspaamento"/>
+        <w:rPr>
+          <w:lang w:val="en-US"/>
+        </w:rPr>
+      </w:pPr>
+      <w:r>
+        <w:rPr>
+          <w:lang w:val="en-US"/>
+        </w:rPr>
+        <w:t>Data can be outputted in MATRIX or LIST format, depending on your selection of the “Convert output to Matrix format” option. It can also be interpolated or real entrance only data.</w:t>
+      </w:r>
+    </w:p>
+    <w:p>
+      <w:pPr>
+        <w:pStyle w:val="SemEspaamento"/>
+        <w:rPr>
+          <w:lang w:val="en-US"/>
+        </w:rPr>
+      </w:pPr>
+      <w:r>
+        <w:rPr>
+          <w:lang w:val="en-US"/>
+        </w:rPr>
+        <w:t xml:space="preserve">                 </w:t>
+      </w:r>
+      <w:r>
+        <w:rPr>
+          <w:noProof/>
+        </w:rPr>
+        <w:drawing>
+          <wp:inline distT="0" distB="0" distL="0" distR="0" wp14:anchorId="5A5C2827" wp14:editId="0CBC7E2B">
+            <wp:extent cx="1762125" cy="1005239"/>
+            <wp:effectExtent l="114300" t="114300" r="104775" b="137795"/>
+            <wp:docPr id="8" name="Imagem 8"/>
+            <wp:cNvGraphicFramePr>
+              <a:graphicFrameLocks xmlns:a="http://schemas.openxmlformats.org/drawingml/2006/main" noChangeAspect="1"/>
+            </wp:cNvGraphicFramePr>
+            <a:graphic xmlns:a="http://schemas.openxmlformats.org/drawingml/2006/main">
+              <a:graphicData uri="http://schemas.openxmlformats.org/drawingml/2006/picture">
+                <pic:pic xmlns:pic="http://schemas.openxmlformats.org/drawingml/2006/picture">
+                  <pic:nvPicPr>
+                    <pic:cNvPr id="1" name=""/>
+                    <pic:cNvPicPr/>
+                  </pic:nvPicPr>
+                  <pic:blipFill>
+                    <a:blip r:embed="rId16"/>
+                    <a:stretch>
+                      <a:fillRect/>
+                    </a:stretch>
+                  </pic:blipFill>
+                  <pic:spPr>
+                    <a:xfrm>
+                      <a:off x="0" y="0"/>
+                      <a:ext cx="1800707" cy="1027249"/>
+                    </a:xfrm>
+                    <a:prstGeom prst="rect">
+                      <a:avLst/>
+                    </a:prstGeom>
+                    <a:solidFill>
+                      <a:srgbClr val="FFFFFF">
+                        <a:shade val="85000"/>
+                      </a:srgbClr>
+                    </a:solidFill>
+                    <a:ln w="88900" cap="sq">
+                      <a:solidFill>
+                        <a:srgbClr val="FFFFFF"/>
+                      </a:solidFill>
+                      <a:miter lim="800000"/>
+                    </a:ln>
+                    <a:effectLst>
+                      <a:outerShdw blurRad="55000" dist="18000" dir="5400000" algn="tl" rotWithShape="0">
+                        <a:srgbClr val="000000">
+                          <a:alpha val="40000"/>
+                        </a:srgbClr>
+                      </a:outerShdw>
+                    </a:effectLst>
+                    <a:scene3d>
+                      <a:camera prst="orthographicFront"/>
+                      <a:lightRig rig="twoPt" dir="t">
+                        <a:rot lat="0" lon="0" rev="7200000"/>
+                      </a:lightRig>
+                    </a:scene3d>
+                    <a:sp3d>
+                      <a:bevelT w="25400" h="19050"/>
+                      <a:contourClr>
+                        <a:srgbClr val="FFFFFF"/>
+                      </a:contourClr>
+                    </a:sp3d>
+                  </pic:spPr>
+                </pic:pic>
+              </a:graphicData>
+            </a:graphic>
+          </wp:inline>
+        </w:drawing>
+      </w:r>
+      <w:r>
+        <w:rPr>
+          <w:lang w:val="en-US"/>
+        </w:rPr>
+        <w:t xml:space="preserve">  </w:t>
+      </w:r>
+      <w:r>
+        <w:rPr>
+          <w:noProof/>
+        </w:rPr>
+        <w:drawing>
+          <wp:inline distT="0" distB="0" distL="0" distR="0" wp14:anchorId="0392FAAB" wp14:editId="7FBECBB9">
+            <wp:extent cx="1743075" cy="754875"/>
+            <wp:effectExtent l="114300" t="114300" r="104775" b="140970"/>
+            <wp:docPr id="9" name="Imagem 9"/>
+            <wp:cNvGraphicFramePr>
+              <a:graphicFrameLocks xmlns:a="http://schemas.openxmlformats.org/drawingml/2006/main" noChangeAspect="1"/>
+            </wp:cNvGraphicFramePr>
+            <a:graphic xmlns:a="http://schemas.openxmlformats.org/drawingml/2006/main">
+              <a:graphicData uri="http://schemas.openxmlformats.org/drawingml/2006/picture">
+                <pic:pic xmlns:pic="http://schemas.openxmlformats.org/drawingml/2006/picture">
+                  <pic:nvPicPr>
+                    <pic:cNvPr id="1" name=""/>
+                    <pic:cNvPicPr/>
+                  </pic:nvPicPr>
+                  <pic:blipFill>
+                    <a:blip r:embed="rId17"/>
+                    <a:stretch>
+                      <a:fillRect/>
+                    </a:stretch>
+                  </pic:blipFill>
+                  <pic:spPr>
+                    <a:xfrm>
+                      <a:off x="0" y="0"/>
+                      <a:ext cx="1752119" cy="758792"/>
+                    </a:xfrm>
+                    <a:prstGeom prst="rect">
+                      <a:avLst/>
+                    </a:prstGeom>
+                    <a:solidFill>
+                      <a:srgbClr val="FFFFFF">
+                        <a:shade val="85000"/>
+                      </a:srgbClr>
+                    </a:solidFill>
+                    <a:ln w="88900" cap="sq">
+                      <a:solidFill>
+                        <a:srgbClr val="FFFFFF"/>
+                      </a:solidFill>
+                      <a:miter lim="800000"/>
+                    </a:ln>
+                    <a:effectLst>
+                      <a:outerShdw blurRad="55000" dist="18000" dir="5400000" algn="tl" rotWithShape="0">
+                        <a:srgbClr val="000000">
+                          <a:alpha val="40000"/>
+                        </a:srgbClr>
+                      </a:outerShdw>
+                    </a:effectLst>
+                    <a:scene3d>
+                      <a:camera prst="orthographicFront"/>
+                      <a:lightRig rig="twoPt" dir="t">
+                        <a:rot lat="0" lon="0" rev="7200000"/>
+                      </a:lightRig>
+                    </a:scene3d>
+                    <a:sp3d>
+                      <a:bevelT w="25400" h="19050"/>
+                      <a:contourClr>
+                        <a:srgbClr val="FFFFFF"/>
+                      </a:contourClr>
+                    </a:sp3d>
+                  </pic:spPr>
+                </pic:pic>
+              </a:graphicData>
+            </a:graphic>
+          </wp:inline>
+        </w:drawing>
+      </w:r>
+    </w:p>
+    <w:p>
+      <w:pPr>
+        <w:pStyle w:val="SemEspaamento"/>
+        <w:rPr>
+          <w:lang w:val="en-US"/>
+        </w:rPr>
+      </w:pPr>
+    </w:p>
+    <w:p>
+      <w:pPr>
+        <w:pStyle w:val="SemEspaamento"/>
+        <w:rPr>
+          <w:lang w:val="en-US"/>
+        </w:rPr>
+      </w:pPr>
+      <w:r>
+        <w:rPr>
+          <w:lang w:val="en-US"/>
+        </w:rPr>
+        <w:t xml:space="preserve">For real time extraction, if “Interpolate Data” was chosen, all data extracted will have the value of its last input, but the time stamp will be the time of extraction for all of them. If “Interpolate Data” was not chosen, then each data will have the time stamp and value of its last input. </w:t>
+      </w:r>
+    </w:p>
+    <w:p>
+      <w:pPr>
+        <w:pStyle w:val="SemEspaamento"/>
+        <w:rPr>
+          <w:lang w:val="en-US"/>
+        </w:rPr>
+      </w:pPr>
+      <w:r>
+        <w:rPr>
+          <w:lang w:val="en-US"/>
+        </w:rPr>
+        <w:t>For historical extraction, “interpolated data” will generate data with the desired frequency, interpolating the previous and next value when needed. Non “Interpolate Data” in the other hand will generate data only for the timestamp when real data was inputted to the server.</w:t>
+      </w:r>
+    </w:p>
+    <w:p>
+      <w:pPr>
+        <w:pStyle w:val="SemEspaamento"/>
+        <w:rPr>
+          <w:lang w:val="en-US"/>
+        </w:rPr>
+      </w:pPr>
+    </w:p>
+    <w:p>
+      <w:pPr>
+        <w:pStyle w:val="SemEspaamento"/>
+        <w:rPr>
+          <w:lang w:val="en-US"/>
+        </w:rPr>
+      </w:pPr>
+      <w:r>
+        <w:rPr>
+          <w:lang w:val="en-US"/>
+        </w:rPr>
+        <w:t>The name of the tags to be extracted must be filled and saved inside the .txt file that can be opened clicking at “Tag List” button. For consulting, the list of all tags available can be generated clicking at “Get PI List” and can be viewed by clicking “All tags List”. Remember to save the configuration (user, password,</w:t>
+      </w:r>
+      <w:r>
+        <w:rPr>
+          <w:lang w:val="en-US"/>
+        </w:rPr>
+        <w:t xml:space="preserve"> server </w:t>
+      </w:r>
+      <w:proofErr w:type="spellStart"/>
+      <w:r>
+        <w:rPr>
+          <w:lang w:val="en-US"/>
+        </w:rPr>
+        <w:t>ip</w:t>
+      </w:r>
+      <w:proofErr w:type="spellEnd"/>
+      <w:r>
+        <w:rPr>
+          <w:lang w:val="en-US"/>
+        </w:rPr>
+        <w:t xml:space="preserve"> and port</w:t>
+      </w:r>
+      <w:r>
+        <w:rPr>
+          <w:lang w:val="en-US"/>
+        </w:rPr>
+        <w:t>) before trying to get the full list of tags from PI.</w:t>
+      </w:r>
+    </w:p>
+    <w:p>
+      <w:pPr>
+        <w:pStyle w:val="SemEspaamento"/>
+        <w:rPr>
+          <w:lang w:val="en-US"/>
+        </w:rPr>
+      </w:pPr>
+    </w:p>
+    <w:p>
+      <w:pPr>
+        <w:pStyle w:val="SemEspaamento"/>
+        <w:rPr>
+          <w:lang w:val="en-US"/>
+        </w:rPr>
+      </w:pPr>
+      <w:r>
+        <w:rPr>
+          <w:lang w:val="en-US"/>
+        </w:rPr>
+        <w:t>Always Remember</w:t>
+      </w:r>
+      <w:r>
+        <w:rPr>
+          <w:lang w:val="en-US"/>
+        </w:rPr>
+        <w:t xml:space="preserve">: </w:t>
+      </w:r>
+      <w:r>
+        <w:rPr>
+          <w:lang w:val="en-US"/>
+        </w:rPr>
+        <w:t>After making any m</w:t>
+      </w:r>
+      <w:r>
+        <w:rPr>
+          <w:lang w:val="en-US"/>
+        </w:rPr>
+        <w:t>odification to the configurations, save them and restart the service to have them applied.</w:t>
+      </w:r>
+    </w:p>
+    <w:p>
+      <w:pPr>
+        <w:pStyle w:val="SemEspaamento"/>
+        <w:jc w:val="center"/>
+      </w:pPr>
+      <w:r>
+        <w:rPr>
+          <w:noProof/>
+        </w:rPr>
+        <w:drawing>
+          <wp:inline distT="0" distB="0" distL="0" distR="0" wp14:anchorId="27B64F5A" wp14:editId="1AD114F5">
+            <wp:extent cx="3038475" cy="1929774"/>
+            <wp:effectExtent l="114300" t="114300" r="104775" b="146685"/>
+            <wp:docPr id="1" name="Imagem 1"/>
+            <wp:cNvGraphicFramePr>
+              <a:graphicFrameLocks xmlns:a="http://schemas.openxmlformats.org/drawingml/2006/main" noChangeAspect="1"/>
+            </wp:cNvGraphicFramePr>
+            <a:graphic xmlns:a="http://schemas.openxmlformats.org/drawingml/2006/main">
+              <a:graphicData uri="http://schemas.openxmlformats.org/drawingml/2006/picture">
+                <pic:pic xmlns:pic="http://schemas.openxmlformats.org/drawingml/2006/picture">
+                  <pic:nvPicPr>
+                    <pic:cNvPr id="1" name=""/>
+                    <pic:cNvPicPr/>
+                  </pic:nvPicPr>
+                  <pic:blipFill>
+                    <a:blip r:embed="rId18"/>
+                    <a:stretch>
+                      <a:fillRect/>
+                    </a:stretch>
+                  </pic:blipFill>
+                  <pic:spPr>
+                    <a:xfrm>
+                      <a:off x="0" y="0"/>
+                      <a:ext cx="3081203" cy="1956911"/>
+                    </a:xfrm>
+                    <a:prstGeom prst="rect">
+                      <a:avLst/>
+                    </a:prstGeom>
+                    <a:solidFill>
+                      <a:srgbClr val="FFFFFF">
+                        <a:shade val="85000"/>
+                      </a:srgbClr>
+                    </a:solidFill>
+                    <a:ln w="88900" cap="sq">
+                      <a:solidFill>
+                        <a:srgbClr val="FFFFFF"/>
+                      </a:solidFill>
+                      <a:miter lim="800000"/>
+                    </a:ln>
+                    <a:effectLst>
+                      <a:outerShdw blurRad="55000" dist="18000" dir="5400000" algn="tl" rotWithShape="0">
+                        <a:srgbClr val="000000">
+                          <a:alpha val="40000"/>
+                        </a:srgbClr>
+                      </a:outerShdw>
+                    </a:effectLst>
+                    <a:scene3d>
+                      <a:camera prst="orthographicFront"/>
+                      <a:lightRig rig="twoPt" dir="t">
+                        <a:rot lat="0" lon="0" rev="7200000"/>
+                      </a:lightRig>
+                    </a:scene3d>
+                    <a:sp3d>
+                      <a:bevelT w="25400" h="19050"/>
+                      <a:contourClr>
+                        <a:srgbClr val="FFFFFF"/>
+                      </a:contourClr>
+                    </a:sp3d>
+                  </pic:spPr>
+                </pic:pic>
+              </a:graphicData>
+            </a:graphic>
+          </wp:inline>
+        </w:drawing>
+      </w:r>
+    </w:p>
+    <w:p>
+      <w:r>
+        <w:br w:type="page"/>
+      </w:r>
     </w:p>
     <w:sectPr>
-      <w:headerReference w:type="default" r:id="rId15"/>
-      <w:footerReference w:type="default" r:id="rId16"/>
+      <w:headerReference w:type="default" r:id="rId19"/>
+      <w:footerReference w:type="default" r:id="rId20"/>
       <w:pgSz w:w="11906" w:h="16838"/>
       <w:pgMar w:top="1417" w:right="1701" w:bottom="1417" w:left="1701" w:header="708" w:footer="454" w:gutter="0"/>
       <w:cols w:space="708"/>
@@ -2540,7 +3684,7 @@
 </file>
 
 <file path=word/endnotes.xml><?xml version="1.0" encoding="utf-8"?>
-<w:endnotes xmlns:wpc="http://schemas.microsoft.com/office/word/2010/wordprocessingCanvas" xmlns:cx="http://schemas.microsoft.com/office/drawing/2014/chartex" xmlns:cx1="http://schemas.microsoft.com/office/drawing/2015/9/8/chartex" xmlns:cx2="http://schemas.microsoft.com/office/drawing/2015/10/21/chartex" xmlns:cx3="http://schemas.microsoft.com/office/drawing/2016/5/9/chartex" xmlns:cx4="http://schemas.microsoft.com/office/drawing/2016/5/10/chartex" xmlns:cx5="http://schemas.microsoft.com/office/drawing/2016/5/11/chartex" xmlns:cx6="http://schemas.microsoft.com/office/drawing/2016/5/12/chartex" xmlns:cx7="http://schemas.microsoft.com/office/drawing/2016/5/13/chartex" xmlns:cx8="http://schemas.microsoft.com/office/drawing/2016/5/14/chartex" xmlns:mc="http://schemas.openxmlformats.org/markup-compatibility/2006" xmlns:aink="http://schemas.microsoft.com/office/drawing/2016/ink" xmlns:o="urn:schemas-microsoft-com:office:office" xmlns:r="http://schemas.openxmlformats.org/officeDocument/2006/relationships" xmlns:m="http://schemas.openxmlformats.org/officeDocument/2006/math" xmlns:v="urn:schemas-microsoft-com:vml" xmlns:wp14="http://schemas.microsoft.com/office/word/2010/wordprocessingDrawing" xmlns:wp="http://schemas.openxmlformats.org/drawingml/2006/wordprocessingDrawing" xmlns:w10="urn:schemas-microsoft-com:office:word" xmlns:w="http://schemas.openxmlformats.org/wordprocessingml/2006/main" xmlns:w14="http://schemas.microsoft.com/office/word/2010/wordml" xmlns:w15="http://schemas.microsoft.com/office/word/2012/wordml" xmlns:w16se="http://schemas.microsoft.com/office/word/2015/wordml/symex" xmlns:wpg="http://schemas.microsoft.com/office/word/2010/wordprocessingGroup" xmlns:wpi="http://schemas.microsoft.com/office/word/2010/wordprocessingInk" xmlns:wne="http://schemas.microsoft.com/office/word/2006/wordml" xmlns:wps="http://schemas.microsoft.com/office/word/2010/wordprocessingShape" mc:Ignorable="w14 w15 w16se wp14">
+<w:endnotes xmlns:wpc="http://schemas.microsoft.com/office/word/2010/wordprocessingCanvas" xmlns:cx="http://schemas.microsoft.com/office/drawing/2014/chartex" xmlns:cx1="http://schemas.microsoft.com/office/drawing/2015/9/8/chartex" xmlns:cx2="http://schemas.microsoft.com/office/drawing/2015/10/21/chartex" xmlns:cx3="http://schemas.microsoft.com/office/drawing/2016/5/9/chartex" xmlns:cx4="http://schemas.microsoft.com/office/drawing/2016/5/10/chartex" xmlns:cx5="http://schemas.microsoft.com/office/drawing/2016/5/11/chartex" xmlns:cx6="http://schemas.microsoft.com/office/drawing/2016/5/12/chartex" xmlns:cx7="http://schemas.microsoft.com/office/drawing/2016/5/13/chartex" xmlns:cx8="http://schemas.microsoft.com/office/drawing/2016/5/14/chartex" xmlns:mc="http://schemas.openxmlformats.org/markup-compatibility/2006" xmlns:aink="http://schemas.microsoft.com/office/drawing/2016/ink" xmlns:am3d="http://schemas.microsoft.com/office/drawing/2017/model3d" xmlns:o="urn:schemas-microsoft-com:office:office" xmlns:r="http://schemas.openxmlformats.org/officeDocument/2006/relationships" xmlns:m="http://schemas.openxmlformats.org/officeDocument/2006/math" xmlns:v="urn:schemas-microsoft-com:vml" xmlns:wp14="http://schemas.microsoft.com/office/word/2010/wordprocessingDrawing" xmlns:wp="http://schemas.openxmlformats.org/drawingml/2006/wordprocessingDrawing" xmlns:w10="urn:schemas-microsoft-com:office:word" xmlns:w="http://schemas.openxmlformats.org/wordprocessingml/2006/main" xmlns:w14="http://schemas.microsoft.com/office/word/2010/wordml" xmlns:w15="http://schemas.microsoft.com/office/word/2012/wordml" xmlns:w16cid="http://schemas.microsoft.com/office/word/2016/wordml/cid" xmlns:w16se="http://schemas.microsoft.com/office/word/2015/wordml/symex" xmlns:wpg="http://schemas.microsoft.com/office/word/2010/wordprocessingGroup" xmlns:wpi="http://schemas.microsoft.com/office/word/2010/wordprocessingInk" xmlns:wne="http://schemas.microsoft.com/office/word/2006/wordml" xmlns:wps="http://schemas.microsoft.com/office/word/2010/wordprocessingShape" mc:Ignorable="w14 w15 w16se w16cid wp14">
   <w:endnote w:type="separator" w:id="-1">
     <w:p>
       <w:pPr>
@@ -2565,7 +3709,7 @@
 </file>
 
 <file path=word/footer1.xml><?xml version="1.0" encoding="utf-8"?>
-<w:ftr xmlns:wpc="http://schemas.microsoft.com/office/word/2010/wordprocessingCanvas" xmlns:cx="http://schemas.microsoft.com/office/drawing/2014/chartex" xmlns:cx1="http://schemas.microsoft.com/office/drawing/2015/9/8/chartex" xmlns:cx2="http://schemas.microsoft.com/office/drawing/2015/10/21/chartex" xmlns:cx3="http://schemas.microsoft.com/office/drawing/2016/5/9/chartex" xmlns:cx4="http://schemas.microsoft.com/office/drawing/2016/5/10/chartex" xmlns:cx5="http://schemas.microsoft.com/office/drawing/2016/5/11/chartex" xmlns:cx6="http://schemas.microsoft.com/office/drawing/2016/5/12/chartex" xmlns:cx7="http://schemas.microsoft.com/office/drawing/2016/5/13/chartex" xmlns:cx8="http://schemas.microsoft.com/office/drawing/2016/5/14/chartex" xmlns:mc="http://schemas.openxmlformats.org/markup-compatibility/2006" xmlns:aink="http://schemas.microsoft.com/office/drawing/2016/ink" xmlns:o="urn:schemas-microsoft-com:office:office" xmlns:r="http://schemas.openxmlformats.org/officeDocument/2006/relationships" xmlns:m="http://schemas.openxmlformats.org/officeDocument/2006/math" xmlns:v="urn:schemas-microsoft-com:vml" xmlns:wp14="http://schemas.microsoft.com/office/word/2010/wordprocessingDrawing" xmlns:wp="http://schemas.openxmlformats.org/drawingml/2006/wordprocessingDrawing" xmlns:w10="urn:schemas-microsoft-com:office:word" xmlns:w="http://schemas.openxmlformats.org/wordprocessingml/2006/main" xmlns:w14="http://schemas.microsoft.com/office/word/2010/wordml" xmlns:w15="http://schemas.microsoft.com/office/word/2012/wordml" xmlns:w16se="http://schemas.microsoft.com/office/word/2015/wordml/symex" xmlns:wpg="http://schemas.microsoft.com/office/word/2010/wordprocessingGroup" xmlns:wpi="http://schemas.microsoft.com/office/word/2010/wordprocessingInk" xmlns:wne="http://schemas.microsoft.com/office/word/2006/wordml" xmlns:wps="http://schemas.microsoft.com/office/word/2010/wordprocessingShape" mc:Ignorable="w14 w15 w16se wp14">
+<w:ftr xmlns:wpc="http://schemas.microsoft.com/office/word/2010/wordprocessingCanvas" xmlns:cx="http://schemas.microsoft.com/office/drawing/2014/chartex" xmlns:cx1="http://schemas.microsoft.com/office/drawing/2015/9/8/chartex" xmlns:cx2="http://schemas.microsoft.com/office/drawing/2015/10/21/chartex" xmlns:cx3="http://schemas.microsoft.com/office/drawing/2016/5/9/chartex" xmlns:cx4="http://schemas.microsoft.com/office/drawing/2016/5/10/chartex" xmlns:cx5="http://schemas.microsoft.com/office/drawing/2016/5/11/chartex" xmlns:cx6="http://schemas.microsoft.com/office/drawing/2016/5/12/chartex" xmlns:cx7="http://schemas.microsoft.com/office/drawing/2016/5/13/chartex" xmlns:cx8="http://schemas.microsoft.com/office/drawing/2016/5/14/chartex" xmlns:mc="http://schemas.openxmlformats.org/markup-compatibility/2006" xmlns:aink="http://schemas.microsoft.com/office/drawing/2016/ink" xmlns:am3d="http://schemas.microsoft.com/office/drawing/2017/model3d" xmlns:o="urn:schemas-microsoft-com:office:office" xmlns:r="http://schemas.openxmlformats.org/officeDocument/2006/relationships" xmlns:m="http://schemas.openxmlformats.org/officeDocument/2006/math" xmlns:v="urn:schemas-microsoft-com:vml" xmlns:wp14="http://schemas.microsoft.com/office/word/2010/wordprocessingDrawing" xmlns:wp="http://schemas.openxmlformats.org/drawingml/2006/wordprocessingDrawing" xmlns:w10="urn:schemas-microsoft-com:office:word" xmlns:w="http://schemas.openxmlformats.org/wordprocessingml/2006/main" xmlns:w14="http://schemas.microsoft.com/office/word/2010/wordml" xmlns:w15="http://schemas.microsoft.com/office/word/2012/wordml" xmlns:w16cid="http://schemas.microsoft.com/office/word/2016/wordml/cid" xmlns:w16se="http://schemas.microsoft.com/office/word/2015/wordml/symex" xmlns:wpg="http://schemas.microsoft.com/office/word/2010/wordprocessingGroup" xmlns:wpi="http://schemas.microsoft.com/office/word/2010/wordprocessingInk" xmlns:wne="http://schemas.microsoft.com/office/word/2006/wordml" xmlns:wps="http://schemas.microsoft.com/office/word/2010/wordprocessingShape" mc:Ignorable="w14 w15 w16se w16cid wp14">
   <w:sdt>
     <w:sdtPr>
       <w:id w:val="-755667769"/>
@@ -2594,7 +3738,7 @@
           <w:rPr>
             <w:noProof/>
           </w:rPr>
-          <w:t>5</w:t>
+          <w:t>3</w:t>
         </w:r>
         <w:r>
           <w:fldChar w:fldCharType="end"/>
@@ -2611,7 +3755,7 @@
 </file>
 
 <file path=word/footnotes.xml><?xml version="1.0" encoding="utf-8"?>
-<w:footnotes xmlns:wpc="http://schemas.microsoft.com/office/word/2010/wordprocessingCanvas" xmlns:cx="http://schemas.microsoft.com/office/drawing/2014/chartex" xmlns:cx1="http://schemas.microsoft.com/office/drawing/2015/9/8/chartex" xmlns:cx2="http://schemas.microsoft.com/office/drawing/2015/10/21/chartex" xmlns:cx3="http://schemas.microsoft.com/office/drawing/2016/5/9/chartex" xmlns:cx4="http://schemas.microsoft.com/office/drawing/2016/5/10/chartex" xmlns:cx5="http://schemas.microsoft.com/office/drawing/2016/5/11/chartex" xmlns:cx6="http://schemas.microsoft.com/office/drawing/2016/5/12/chartex" xmlns:cx7="http://schemas.microsoft.com/office/drawing/2016/5/13/chartex" xmlns:cx8="http://schemas.microsoft.com/office/drawing/2016/5/14/chartex" xmlns:mc="http://schemas.openxmlformats.org/markup-compatibility/2006" xmlns:aink="http://schemas.microsoft.com/office/drawing/2016/ink" xmlns:o="urn:schemas-microsoft-com:office:office" xmlns:r="http://schemas.openxmlformats.org/officeDocument/2006/relationships" xmlns:m="http://schemas.openxmlformats.org/officeDocument/2006/math" xmlns:v="urn:schemas-microsoft-com:vml" xmlns:wp14="http://schemas.microsoft.com/office/word/2010/wordprocessingDrawing" xmlns:wp="http://schemas.openxmlformats.org/drawingml/2006/wordprocessingDrawing" xmlns:w10="urn:schemas-microsoft-com:office:word" xmlns:w="http://schemas.openxmlformats.org/wordprocessingml/2006/main" xmlns:w14="http://schemas.microsoft.com/office/word/2010/wordml" xmlns:w15="http://schemas.microsoft.com/office/word/2012/wordml" xmlns:w16se="http://schemas.microsoft.com/office/word/2015/wordml/symex" xmlns:wpg="http://schemas.microsoft.com/office/word/2010/wordprocessingGroup" xmlns:wpi="http://schemas.microsoft.com/office/word/2010/wordprocessingInk" xmlns:wne="http://schemas.microsoft.com/office/word/2006/wordml" xmlns:wps="http://schemas.microsoft.com/office/word/2010/wordprocessingShape" mc:Ignorable="w14 w15 w16se wp14">
+<w:footnotes xmlns:wpc="http://schemas.microsoft.com/office/word/2010/wordprocessingCanvas" xmlns:cx="http://schemas.microsoft.com/office/drawing/2014/chartex" xmlns:cx1="http://schemas.microsoft.com/office/drawing/2015/9/8/chartex" xmlns:cx2="http://schemas.microsoft.com/office/drawing/2015/10/21/chartex" xmlns:cx3="http://schemas.microsoft.com/office/drawing/2016/5/9/chartex" xmlns:cx4="http://schemas.microsoft.com/office/drawing/2016/5/10/chartex" xmlns:cx5="http://schemas.microsoft.com/office/drawing/2016/5/11/chartex" xmlns:cx6="http://schemas.microsoft.com/office/drawing/2016/5/12/chartex" xmlns:cx7="http://schemas.microsoft.com/office/drawing/2016/5/13/chartex" xmlns:cx8="http://schemas.microsoft.com/office/drawing/2016/5/14/chartex" xmlns:mc="http://schemas.openxmlformats.org/markup-compatibility/2006" xmlns:aink="http://schemas.microsoft.com/office/drawing/2016/ink" xmlns:am3d="http://schemas.microsoft.com/office/drawing/2017/model3d" xmlns:o="urn:schemas-microsoft-com:office:office" xmlns:r="http://schemas.openxmlformats.org/officeDocument/2006/relationships" xmlns:m="http://schemas.openxmlformats.org/officeDocument/2006/math" xmlns:v="urn:schemas-microsoft-com:vml" xmlns:wp14="http://schemas.microsoft.com/office/word/2010/wordprocessingDrawing" xmlns:wp="http://schemas.openxmlformats.org/drawingml/2006/wordprocessingDrawing" xmlns:w10="urn:schemas-microsoft-com:office:word" xmlns:w="http://schemas.openxmlformats.org/wordprocessingml/2006/main" xmlns:w14="http://schemas.microsoft.com/office/word/2010/wordml" xmlns:w15="http://schemas.microsoft.com/office/word/2012/wordml" xmlns:w16cid="http://schemas.microsoft.com/office/word/2016/wordml/cid" xmlns:w16se="http://schemas.microsoft.com/office/word/2015/wordml/symex" xmlns:wpg="http://schemas.microsoft.com/office/word/2010/wordprocessingGroup" xmlns:wpi="http://schemas.microsoft.com/office/word/2010/wordprocessingInk" xmlns:wne="http://schemas.microsoft.com/office/word/2006/wordml" xmlns:wps="http://schemas.microsoft.com/office/word/2010/wordprocessingShape" mc:Ignorable="w14 w15 w16se w16cid wp14">
   <w:footnote w:type="separator" w:id="-1">
     <w:p>
       <w:pPr>
@@ -2636,7 +3780,7 @@
 </file>
 
 <file path=word/header1.xml><?xml version="1.0" encoding="utf-8"?>
-<w:hdr xmlns:wpc="http://schemas.microsoft.com/office/word/2010/wordprocessingCanvas" xmlns:cx="http://schemas.microsoft.com/office/drawing/2014/chartex" xmlns:cx1="http://schemas.microsoft.com/office/drawing/2015/9/8/chartex" xmlns:cx2="http://schemas.microsoft.com/office/drawing/2015/10/21/chartex" xmlns:cx3="http://schemas.microsoft.com/office/drawing/2016/5/9/chartex" xmlns:cx4="http://schemas.microsoft.com/office/drawing/2016/5/10/chartex" xmlns:cx5="http://schemas.microsoft.com/office/drawing/2016/5/11/chartex" xmlns:cx6="http://schemas.microsoft.com/office/drawing/2016/5/12/chartex" xmlns:cx7="http://schemas.microsoft.com/office/drawing/2016/5/13/chartex" xmlns:cx8="http://schemas.microsoft.com/office/drawing/2016/5/14/chartex" xmlns:mc="http://schemas.openxmlformats.org/markup-compatibility/2006" xmlns:aink="http://schemas.microsoft.com/office/drawing/2016/ink" xmlns:o="urn:schemas-microsoft-com:office:office" xmlns:r="http://schemas.openxmlformats.org/officeDocument/2006/relationships" xmlns:m="http://schemas.openxmlformats.org/officeDocument/2006/math" xmlns:v="urn:schemas-microsoft-com:vml" xmlns:wp14="http://schemas.microsoft.com/office/word/2010/wordprocessingDrawing" xmlns:wp="http://schemas.openxmlformats.org/drawingml/2006/wordprocessingDrawing" xmlns:w10="urn:schemas-microsoft-com:office:word" xmlns:w="http://schemas.openxmlformats.org/wordprocessingml/2006/main" xmlns:w14="http://schemas.microsoft.com/office/word/2010/wordml" xmlns:w15="http://schemas.microsoft.com/office/word/2012/wordml" xmlns:w16se="http://schemas.microsoft.com/office/word/2015/wordml/symex" xmlns:wpg="http://schemas.microsoft.com/office/word/2010/wordprocessingGroup" xmlns:wpi="http://schemas.microsoft.com/office/word/2010/wordprocessingInk" xmlns:wne="http://schemas.microsoft.com/office/word/2006/wordml" xmlns:wps="http://schemas.microsoft.com/office/word/2010/wordprocessingShape" mc:Ignorable="w14 w15 w16se wp14">
+<w:hdr xmlns:wpc="http://schemas.microsoft.com/office/word/2010/wordprocessingCanvas" xmlns:cx="http://schemas.microsoft.com/office/drawing/2014/chartex" xmlns:cx1="http://schemas.microsoft.com/office/drawing/2015/9/8/chartex" xmlns:cx2="http://schemas.microsoft.com/office/drawing/2015/10/21/chartex" xmlns:cx3="http://schemas.microsoft.com/office/drawing/2016/5/9/chartex" xmlns:cx4="http://schemas.microsoft.com/office/drawing/2016/5/10/chartex" xmlns:cx5="http://schemas.microsoft.com/office/drawing/2016/5/11/chartex" xmlns:cx6="http://schemas.microsoft.com/office/drawing/2016/5/12/chartex" xmlns:cx7="http://schemas.microsoft.com/office/drawing/2016/5/13/chartex" xmlns:cx8="http://schemas.microsoft.com/office/drawing/2016/5/14/chartex" xmlns:mc="http://schemas.openxmlformats.org/markup-compatibility/2006" xmlns:aink="http://schemas.microsoft.com/office/drawing/2016/ink" xmlns:am3d="http://schemas.microsoft.com/office/drawing/2017/model3d" xmlns:o="urn:schemas-microsoft-com:office:office" xmlns:r="http://schemas.openxmlformats.org/officeDocument/2006/relationships" xmlns:m="http://schemas.openxmlformats.org/officeDocument/2006/math" xmlns:v="urn:schemas-microsoft-com:vml" xmlns:wp14="http://schemas.microsoft.com/office/word/2010/wordprocessingDrawing" xmlns:wp="http://schemas.openxmlformats.org/drawingml/2006/wordprocessingDrawing" xmlns:w10="urn:schemas-microsoft-com:office:word" xmlns:w="http://schemas.openxmlformats.org/wordprocessingml/2006/main" xmlns:w14="http://schemas.microsoft.com/office/word/2010/wordml" xmlns:w15="http://schemas.microsoft.com/office/word/2012/wordml" xmlns:w16cid="http://schemas.microsoft.com/office/word/2016/wordml/cid" xmlns:w16se="http://schemas.microsoft.com/office/word/2015/wordml/symex" xmlns:wpg="http://schemas.microsoft.com/office/word/2010/wordprocessingGroup" xmlns:wpi="http://schemas.microsoft.com/office/word/2010/wordprocessingInk" xmlns:wne="http://schemas.microsoft.com/office/word/2006/wordml" xmlns:wps="http://schemas.microsoft.com/office/word/2010/wordprocessingShape" mc:Ignorable="w14 w15 w16se w16cid wp14">
   <w:p>
     <w:pPr>
       <w:pStyle w:val="Cabealho"/>
@@ -2771,19 +3915,7 @@
                               <w:sz w:val="40"/>
                               <w:szCs w:val="40"/>
                             </w:rPr>
-                            <w:t xml:space="preserve">                    </w:t>
-                          </w:r>
-                          <w:r>
-                            <w:rPr>
-                              <w:rFonts w:asciiTheme="majorHAnsi" w:hAnsi="Calibri Light" w:cs="Arial"/>
-                              <w:b/>
-                              <w:bCs/>
-                              <w:color w:val="FFFFFF" w:themeColor="background1"/>
-                              <w:kern w:val="24"/>
-                              <w:sz w:val="40"/>
-                              <w:szCs w:val="40"/>
-                            </w:rPr>
-                            <w:t>MAZE DATA INTERFACE MANUAL</w:t>
+                            <w:t xml:space="preserve">                    MAZE DATA INTERFACE MANUAL</w:t>
                           </w:r>
                         </w:p>
                       </w:txbxContent>
@@ -2824,19 +3956,7 @@
                         <w:sz w:val="40"/>
                         <w:szCs w:val="40"/>
                       </w:rPr>
-                      <w:t xml:space="preserve">                    </w:t>
-                    </w:r>
-                    <w:r>
-                      <w:rPr>
-                        <w:rFonts w:asciiTheme="majorHAnsi" w:hAnsi="Calibri Light" w:cs="Arial"/>
-                        <w:b/>
-                        <w:bCs/>
-                        <w:color w:val="FFFFFF" w:themeColor="background1"/>
-                        <w:kern w:val="24"/>
-                        <w:sz w:val="40"/>
-                        <w:szCs w:val="40"/>
-                      </w:rPr>
-                      <w:t>MAZE DATA INTERFACE MANUAL</w:t>
+                      <w:t xml:space="preserve">                    MAZE DATA INTERFACE MANUAL</w:t>
                     </w:r>
                   </w:p>
                 </w:txbxContent>
@@ -2852,7 +3972,7 @@
 </file>
 
 <file path=word/numbering.xml><?xml version="1.0" encoding="utf-8"?>
-<w:numbering xmlns:wpc="http://schemas.microsoft.com/office/word/2010/wordprocessingCanvas" xmlns:cx="http://schemas.microsoft.com/office/drawing/2014/chartex" xmlns:cx1="http://schemas.microsoft.com/office/drawing/2015/9/8/chartex" xmlns:cx2="http://schemas.microsoft.com/office/drawing/2015/10/21/chartex" xmlns:cx3="http://schemas.microsoft.com/office/drawing/2016/5/9/chartex" xmlns:cx4="http://schemas.microsoft.com/office/drawing/2016/5/10/chartex" xmlns:cx5="http://schemas.microsoft.com/office/drawing/2016/5/11/chartex" xmlns:cx6="http://schemas.microsoft.com/office/drawing/2016/5/12/chartex" xmlns:cx7="http://schemas.microsoft.com/office/drawing/2016/5/13/chartex" xmlns:cx8="http://schemas.microsoft.com/office/drawing/2016/5/14/chartex" xmlns:mc="http://schemas.openxmlformats.org/markup-compatibility/2006" xmlns:aink="http://schemas.microsoft.com/office/drawing/2016/ink" xmlns:o="urn:schemas-microsoft-com:office:office" xmlns:r="http://schemas.openxmlformats.org/officeDocument/2006/relationships" xmlns:m="http://schemas.openxmlformats.org/officeDocument/2006/math" xmlns:v="urn:schemas-microsoft-com:vml" xmlns:wp14="http://schemas.microsoft.com/office/word/2010/wordprocessingDrawing" xmlns:wp="http://schemas.openxmlformats.org/drawingml/2006/wordprocessingDrawing" xmlns:w10="urn:schemas-microsoft-com:office:word" xmlns:w="http://schemas.openxmlformats.org/wordprocessingml/2006/main" xmlns:w14="http://schemas.microsoft.com/office/word/2010/wordml" xmlns:w15="http://schemas.microsoft.com/office/word/2012/wordml" xmlns:w16se="http://schemas.microsoft.com/office/word/2015/wordml/symex" xmlns:wpg="http://schemas.microsoft.com/office/word/2010/wordprocessingGroup" xmlns:wpi="http://schemas.microsoft.com/office/word/2010/wordprocessingInk" xmlns:wne="http://schemas.microsoft.com/office/word/2006/wordml" xmlns:wps="http://schemas.microsoft.com/office/word/2010/wordprocessingShape" mc:Ignorable="w14 w15 w16se wp14">
+<w:numbering xmlns:wpc="http://schemas.microsoft.com/office/word/2010/wordprocessingCanvas" xmlns:cx="http://schemas.microsoft.com/office/drawing/2014/chartex" xmlns:cx1="http://schemas.microsoft.com/office/drawing/2015/9/8/chartex" xmlns:cx2="http://schemas.microsoft.com/office/drawing/2015/10/21/chartex" xmlns:cx3="http://schemas.microsoft.com/office/drawing/2016/5/9/chartex" xmlns:cx4="http://schemas.microsoft.com/office/drawing/2016/5/10/chartex" xmlns:cx5="http://schemas.microsoft.com/office/drawing/2016/5/11/chartex" xmlns:cx6="http://schemas.microsoft.com/office/drawing/2016/5/12/chartex" xmlns:cx7="http://schemas.microsoft.com/office/drawing/2016/5/13/chartex" xmlns:cx8="http://schemas.microsoft.com/office/drawing/2016/5/14/chartex" xmlns:mc="http://schemas.openxmlformats.org/markup-compatibility/2006" xmlns:aink="http://schemas.microsoft.com/office/drawing/2016/ink" xmlns:am3d="http://schemas.microsoft.com/office/drawing/2017/model3d" xmlns:o="urn:schemas-microsoft-com:office:office" xmlns:r="http://schemas.openxmlformats.org/officeDocument/2006/relationships" xmlns:m="http://schemas.openxmlformats.org/officeDocument/2006/math" xmlns:v="urn:schemas-microsoft-com:vml" xmlns:wp14="http://schemas.microsoft.com/office/word/2010/wordprocessingDrawing" xmlns:wp="http://schemas.openxmlformats.org/drawingml/2006/wordprocessingDrawing" xmlns:w10="urn:schemas-microsoft-com:office:word" xmlns:w="http://schemas.openxmlformats.org/wordprocessingml/2006/main" xmlns:w14="http://schemas.microsoft.com/office/word/2010/wordml" xmlns:w15="http://schemas.microsoft.com/office/word/2012/wordml" xmlns:w16cid="http://schemas.microsoft.com/office/word/2016/wordml/cid" xmlns:w16se="http://schemas.microsoft.com/office/word/2015/wordml/symex" xmlns:wpg="http://schemas.microsoft.com/office/word/2010/wordprocessingGroup" xmlns:wpi="http://schemas.microsoft.com/office/word/2010/wordprocessingInk" xmlns:wne="http://schemas.microsoft.com/office/word/2006/wordml" xmlns:wps="http://schemas.microsoft.com/office/word/2010/wordprocessingShape" mc:Ignorable="w14 w15 w16se w16cid wp14">
   <w:abstractNum w:abstractNumId="0" w15:restartNumberingAfterBreak="0">
     <w:nsid w:val="00A15FF2"/>
     <w:multiLevelType w:val="hybridMultilevel"/>
@@ -3166,6 +4286,118 @@
     </w:lvl>
   </w:abstractNum>
   <w:abstractNum w:abstractNumId="3" w15:restartNumberingAfterBreak="0">
+    <w:nsid w:val="12C41002"/>
+    <w:multiLevelType w:val="hybridMultilevel"/>
+    <w:tmpl w:val="D1925E8E"/>
+    <w:lvl w:ilvl="0" w:tplc="DACECF72">
+      <w:numFmt w:val="bullet"/>
+      <w:lvlText w:val="-"/>
+      <w:lvlJc w:val="left"/>
+      <w:pPr>
+        <w:ind w:left="720" w:hanging="360"/>
+      </w:pPr>
+      <w:rPr>
+        <w:rFonts w:ascii="Calibri" w:eastAsiaTheme="minorEastAsia" w:hAnsi="Calibri" w:cs="Calibri" w:hint="default"/>
+      </w:rPr>
+    </w:lvl>
+    <w:lvl w:ilvl="1" w:tplc="04090003" w:tentative="1">
+      <w:start w:val="1"/>
+      <w:numFmt w:val="bullet"/>
+      <w:lvlText w:val="o"/>
+      <w:lvlJc w:val="left"/>
+      <w:pPr>
+        <w:ind w:left="1440" w:hanging="360"/>
+      </w:pPr>
+      <w:rPr>
+        <w:rFonts w:ascii="Courier New" w:hAnsi="Courier New" w:cs="Courier New" w:hint="default"/>
+      </w:rPr>
+    </w:lvl>
+    <w:lvl w:ilvl="2" w:tplc="04090005" w:tentative="1">
+      <w:start w:val="1"/>
+      <w:numFmt w:val="bullet"/>
+      <w:lvlText w:val=""/>
+      <w:lvlJc w:val="left"/>
+      <w:pPr>
+        <w:ind w:left="2160" w:hanging="360"/>
+      </w:pPr>
+      <w:rPr>
+        <w:rFonts w:ascii="Wingdings" w:hAnsi="Wingdings" w:hint="default"/>
+      </w:rPr>
+    </w:lvl>
+    <w:lvl w:ilvl="3" w:tplc="04090001" w:tentative="1">
+      <w:start w:val="1"/>
+      <w:numFmt w:val="bullet"/>
+      <w:lvlText w:val=""/>
+      <w:lvlJc w:val="left"/>
+      <w:pPr>
+        <w:ind w:left="2880" w:hanging="360"/>
+      </w:pPr>
+      <w:rPr>
+        <w:rFonts w:ascii="Symbol" w:hAnsi="Symbol" w:hint="default"/>
+      </w:rPr>
+    </w:lvl>
+    <w:lvl w:ilvl="4" w:tplc="04090003" w:tentative="1">
+      <w:start w:val="1"/>
+      <w:numFmt w:val="bullet"/>
+      <w:lvlText w:val="o"/>
+      <w:lvlJc w:val="left"/>
+      <w:pPr>
+        <w:ind w:left="3600" w:hanging="360"/>
+      </w:pPr>
+      <w:rPr>
+        <w:rFonts w:ascii="Courier New" w:hAnsi="Courier New" w:cs="Courier New" w:hint="default"/>
+      </w:rPr>
+    </w:lvl>
+    <w:lvl w:ilvl="5" w:tplc="04090005" w:tentative="1">
+      <w:start w:val="1"/>
+      <w:numFmt w:val="bullet"/>
+      <w:lvlText w:val=""/>
+      <w:lvlJc w:val="left"/>
+      <w:pPr>
+        <w:ind w:left="4320" w:hanging="360"/>
+      </w:pPr>
+      <w:rPr>
+        <w:rFonts w:ascii="Wingdings" w:hAnsi="Wingdings" w:hint="default"/>
+      </w:rPr>
+    </w:lvl>
+    <w:lvl w:ilvl="6" w:tplc="04090001" w:tentative="1">
+      <w:start w:val="1"/>
+      <w:numFmt w:val="bullet"/>
+      <w:lvlText w:val=""/>
+      <w:lvlJc w:val="left"/>
+      <w:pPr>
+        <w:ind w:left="5040" w:hanging="360"/>
+      </w:pPr>
+      <w:rPr>
+        <w:rFonts w:ascii="Symbol" w:hAnsi="Symbol" w:hint="default"/>
+      </w:rPr>
+    </w:lvl>
+    <w:lvl w:ilvl="7" w:tplc="04090003" w:tentative="1">
+      <w:start w:val="1"/>
+      <w:numFmt w:val="bullet"/>
+      <w:lvlText w:val="o"/>
+      <w:lvlJc w:val="left"/>
+      <w:pPr>
+        <w:ind w:left="5760" w:hanging="360"/>
+      </w:pPr>
+      <w:rPr>
+        <w:rFonts w:ascii="Courier New" w:hAnsi="Courier New" w:cs="Courier New" w:hint="default"/>
+      </w:rPr>
+    </w:lvl>
+    <w:lvl w:ilvl="8" w:tplc="04090005" w:tentative="1">
+      <w:start w:val="1"/>
+      <w:numFmt w:val="bullet"/>
+      <w:lvlText w:val=""/>
+      <w:lvlJc w:val="left"/>
+      <w:pPr>
+        <w:ind w:left="6480" w:hanging="360"/>
+      </w:pPr>
+      <w:rPr>
+        <w:rFonts w:ascii="Wingdings" w:hAnsi="Wingdings" w:hint="default"/>
+      </w:rPr>
+    </w:lvl>
+  </w:abstractNum>
+  <w:abstractNum w:abstractNumId="4" w15:restartNumberingAfterBreak="0">
     <w:nsid w:val="170D0F47"/>
     <w:multiLevelType w:val="hybridMultilevel"/>
     <w:tmpl w:val="CDF25838"/>
@@ -3277,7 +4509,7 @@
       </w:rPr>
     </w:lvl>
   </w:abstractNum>
-  <w:abstractNum w:abstractNumId="4" w15:restartNumberingAfterBreak="0">
+  <w:abstractNum w:abstractNumId="5" w15:restartNumberingAfterBreak="0">
     <w:nsid w:val="1754219A"/>
     <w:multiLevelType w:val="hybridMultilevel"/>
     <w:tmpl w:val="404E5BF6"/>
@@ -3389,7 +4621,7 @@
       </w:rPr>
     </w:lvl>
   </w:abstractNum>
-  <w:abstractNum w:abstractNumId="5" w15:restartNumberingAfterBreak="0">
+  <w:abstractNum w:abstractNumId="6" w15:restartNumberingAfterBreak="0">
     <w:nsid w:val="343D3FC0"/>
     <w:multiLevelType w:val="hybridMultilevel"/>
     <w:tmpl w:val="0F9052F6"/>
@@ -3501,7 +4733,120 @@
       </w:rPr>
     </w:lvl>
   </w:abstractNum>
-  <w:abstractNum w:abstractNumId="6" w15:restartNumberingAfterBreak="0">
+  <w:abstractNum w:abstractNumId="7" w15:restartNumberingAfterBreak="0">
+    <w:nsid w:val="35165A87"/>
+    <w:multiLevelType w:val="hybridMultilevel"/>
+    <w:tmpl w:val="8C52869C"/>
+    <w:lvl w:ilvl="0" w:tplc="04090001">
+      <w:start w:val="1"/>
+      <w:numFmt w:val="bullet"/>
+      <w:lvlText w:val=""/>
+      <w:lvlJc w:val="left"/>
+      <w:pPr>
+        <w:ind w:left="720" w:hanging="360"/>
+      </w:pPr>
+      <w:rPr>
+        <w:rFonts w:ascii="Symbol" w:hAnsi="Symbol" w:hint="default"/>
+      </w:rPr>
+    </w:lvl>
+    <w:lvl w:ilvl="1" w:tplc="04090003" w:tentative="1">
+      <w:start w:val="1"/>
+      <w:numFmt w:val="bullet"/>
+      <w:lvlText w:val="o"/>
+      <w:lvlJc w:val="left"/>
+      <w:pPr>
+        <w:ind w:left="1440" w:hanging="360"/>
+      </w:pPr>
+      <w:rPr>
+        <w:rFonts w:ascii="Courier New" w:hAnsi="Courier New" w:cs="Courier New" w:hint="default"/>
+      </w:rPr>
+    </w:lvl>
+    <w:lvl w:ilvl="2" w:tplc="04090005" w:tentative="1">
+      <w:start w:val="1"/>
+      <w:numFmt w:val="bullet"/>
+      <w:lvlText w:val=""/>
+      <w:lvlJc w:val="left"/>
+      <w:pPr>
+        <w:ind w:left="2160" w:hanging="360"/>
+      </w:pPr>
+      <w:rPr>
+        <w:rFonts w:ascii="Wingdings" w:hAnsi="Wingdings" w:hint="default"/>
+      </w:rPr>
+    </w:lvl>
+    <w:lvl w:ilvl="3" w:tplc="04090001" w:tentative="1">
+      <w:start w:val="1"/>
+      <w:numFmt w:val="bullet"/>
+      <w:lvlText w:val=""/>
+      <w:lvlJc w:val="left"/>
+      <w:pPr>
+        <w:ind w:left="2880" w:hanging="360"/>
+      </w:pPr>
+      <w:rPr>
+        <w:rFonts w:ascii="Symbol" w:hAnsi="Symbol" w:hint="default"/>
+      </w:rPr>
+    </w:lvl>
+    <w:lvl w:ilvl="4" w:tplc="04090003" w:tentative="1">
+      <w:start w:val="1"/>
+      <w:numFmt w:val="bullet"/>
+      <w:lvlText w:val="o"/>
+      <w:lvlJc w:val="left"/>
+      <w:pPr>
+        <w:ind w:left="3600" w:hanging="360"/>
+      </w:pPr>
+      <w:rPr>
+        <w:rFonts w:ascii="Courier New" w:hAnsi="Courier New" w:cs="Courier New" w:hint="default"/>
+      </w:rPr>
+    </w:lvl>
+    <w:lvl w:ilvl="5" w:tplc="04090005" w:tentative="1">
+      <w:start w:val="1"/>
+      <w:numFmt w:val="bullet"/>
+      <w:lvlText w:val=""/>
+      <w:lvlJc w:val="left"/>
+      <w:pPr>
+        <w:ind w:left="4320" w:hanging="360"/>
+      </w:pPr>
+      <w:rPr>
+        <w:rFonts w:ascii="Wingdings" w:hAnsi="Wingdings" w:hint="default"/>
+      </w:rPr>
+    </w:lvl>
+    <w:lvl w:ilvl="6" w:tplc="04090001" w:tentative="1">
+      <w:start w:val="1"/>
+      <w:numFmt w:val="bullet"/>
+      <w:lvlText w:val=""/>
+      <w:lvlJc w:val="left"/>
+      <w:pPr>
+        <w:ind w:left="5040" w:hanging="360"/>
+      </w:pPr>
+      <w:rPr>
+        <w:rFonts w:ascii="Symbol" w:hAnsi="Symbol" w:hint="default"/>
+      </w:rPr>
+    </w:lvl>
+    <w:lvl w:ilvl="7" w:tplc="04090003" w:tentative="1">
+      <w:start w:val="1"/>
+      <w:numFmt w:val="bullet"/>
+      <w:lvlText w:val="o"/>
+      <w:lvlJc w:val="left"/>
+      <w:pPr>
+        <w:ind w:left="5760" w:hanging="360"/>
+      </w:pPr>
+      <w:rPr>
+        <w:rFonts w:ascii="Courier New" w:hAnsi="Courier New" w:cs="Courier New" w:hint="default"/>
+      </w:rPr>
+    </w:lvl>
+    <w:lvl w:ilvl="8" w:tplc="04090005" w:tentative="1">
+      <w:start w:val="1"/>
+      <w:numFmt w:val="bullet"/>
+      <w:lvlText w:val=""/>
+      <w:lvlJc w:val="left"/>
+      <w:pPr>
+        <w:ind w:left="6480" w:hanging="360"/>
+      </w:pPr>
+      <w:rPr>
+        <w:rFonts w:ascii="Wingdings" w:hAnsi="Wingdings" w:hint="default"/>
+      </w:rPr>
+    </w:lvl>
+  </w:abstractNum>
+  <w:abstractNum w:abstractNumId="8" w15:restartNumberingAfterBreak="0">
     <w:nsid w:val="3CD44891"/>
     <w:multiLevelType w:val="hybridMultilevel"/>
     <w:tmpl w:val="2D5C88B8"/>
@@ -3587,7 +4932,7 @@
       </w:pPr>
     </w:lvl>
   </w:abstractNum>
-  <w:abstractNum w:abstractNumId="7" w15:restartNumberingAfterBreak="0">
+  <w:abstractNum w:abstractNumId="9" w15:restartNumberingAfterBreak="0">
     <w:nsid w:val="4BE25074"/>
     <w:multiLevelType w:val="hybridMultilevel"/>
     <w:tmpl w:val="7CC872F2"/>
@@ -3700,7 +5045,319 @@
       </w:rPr>
     </w:lvl>
   </w:abstractNum>
-  <w:abstractNum w:abstractNumId="8" w15:restartNumberingAfterBreak="0">
+  <w:abstractNum w:abstractNumId="10" w15:restartNumberingAfterBreak="0">
+    <w:nsid w:val="68C053F0"/>
+    <w:multiLevelType w:val="hybridMultilevel"/>
+    <w:tmpl w:val="E2E2B7BE"/>
+    <w:lvl w:ilvl="0" w:tplc="0409000F">
+      <w:start w:val="1"/>
+      <w:numFmt w:val="decimal"/>
+      <w:lvlText w:val="%1."/>
+      <w:lvlJc w:val="left"/>
+      <w:pPr>
+        <w:ind w:left="720" w:hanging="360"/>
+      </w:pPr>
+    </w:lvl>
+    <w:lvl w:ilvl="1" w:tplc="04090019" w:tentative="1">
+      <w:start w:val="1"/>
+      <w:numFmt w:val="lowerLetter"/>
+      <w:lvlText w:val="%2."/>
+      <w:lvlJc w:val="left"/>
+      <w:pPr>
+        <w:ind w:left="1440" w:hanging="360"/>
+      </w:pPr>
+    </w:lvl>
+    <w:lvl w:ilvl="2" w:tplc="0409001B" w:tentative="1">
+      <w:start w:val="1"/>
+      <w:numFmt w:val="lowerRoman"/>
+      <w:lvlText w:val="%3."/>
+      <w:lvlJc w:val="right"/>
+      <w:pPr>
+        <w:ind w:left="2160" w:hanging="180"/>
+      </w:pPr>
+    </w:lvl>
+    <w:lvl w:ilvl="3" w:tplc="0409000F" w:tentative="1">
+      <w:start w:val="1"/>
+      <w:numFmt w:val="decimal"/>
+      <w:lvlText w:val="%4."/>
+      <w:lvlJc w:val="left"/>
+      <w:pPr>
+        <w:ind w:left="2880" w:hanging="360"/>
+      </w:pPr>
+    </w:lvl>
+    <w:lvl w:ilvl="4" w:tplc="04090019" w:tentative="1">
+      <w:start w:val="1"/>
+      <w:numFmt w:val="lowerLetter"/>
+      <w:lvlText w:val="%5."/>
+      <w:lvlJc w:val="left"/>
+      <w:pPr>
+        <w:ind w:left="3600" w:hanging="360"/>
+      </w:pPr>
+    </w:lvl>
+    <w:lvl w:ilvl="5" w:tplc="0409001B" w:tentative="1">
+      <w:start w:val="1"/>
+      <w:numFmt w:val="lowerRoman"/>
+      <w:lvlText w:val="%6."/>
+      <w:lvlJc w:val="right"/>
+      <w:pPr>
+        <w:ind w:left="4320" w:hanging="180"/>
+      </w:pPr>
+    </w:lvl>
+    <w:lvl w:ilvl="6" w:tplc="0409000F" w:tentative="1">
+      <w:start w:val="1"/>
+      <w:numFmt w:val="decimal"/>
+      <w:lvlText w:val="%7."/>
+      <w:lvlJc w:val="left"/>
+      <w:pPr>
+        <w:ind w:left="5040" w:hanging="360"/>
+      </w:pPr>
+    </w:lvl>
+    <w:lvl w:ilvl="7" w:tplc="04090019" w:tentative="1">
+      <w:start w:val="1"/>
+      <w:numFmt w:val="lowerLetter"/>
+      <w:lvlText w:val="%8."/>
+      <w:lvlJc w:val="left"/>
+      <w:pPr>
+        <w:ind w:left="5760" w:hanging="360"/>
+      </w:pPr>
+    </w:lvl>
+    <w:lvl w:ilvl="8" w:tplc="0409001B" w:tentative="1">
+      <w:start w:val="1"/>
+      <w:numFmt w:val="lowerRoman"/>
+      <w:lvlText w:val="%9."/>
+      <w:lvlJc w:val="right"/>
+      <w:pPr>
+        <w:ind w:left="6480" w:hanging="180"/>
+      </w:pPr>
+    </w:lvl>
+  </w:abstractNum>
+  <w:abstractNum w:abstractNumId="11" w15:restartNumberingAfterBreak="0">
+    <w:nsid w:val="6C152F23"/>
+    <w:multiLevelType w:val="hybridMultilevel"/>
+    <w:tmpl w:val="2DEC0290"/>
+    <w:lvl w:ilvl="0" w:tplc="04090001">
+      <w:start w:val="1"/>
+      <w:numFmt w:val="bullet"/>
+      <w:lvlText w:val=""/>
+      <w:lvlJc w:val="left"/>
+      <w:pPr>
+        <w:ind w:left="720" w:hanging="360"/>
+      </w:pPr>
+      <w:rPr>
+        <w:rFonts w:ascii="Symbol" w:hAnsi="Symbol" w:hint="default"/>
+      </w:rPr>
+    </w:lvl>
+    <w:lvl w:ilvl="1" w:tplc="04090003" w:tentative="1">
+      <w:start w:val="1"/>
+      <w:numFmt w:val="bullet"/>
+      <w:lvlText w:val="o"/>
+      <w:lvlJc w:val="left"/>
+      <w:pPr>
+        <w:ind w:left="1440" w:hanging="360"/>
+      </w:pPr>
+      <w:rPr>
+        <w:rFonts w:ascii="Courier New" w:hAnsi="Courier New" w:cs="Courier New" w:hint="default"/>
+      </w:rPr>
+    </w:lvl>
+    <w:lvl w:ilvl="2" w:tplc="04090005" w:tentative="1">
+      <w:start w:val="1"/>
+      <w:numFmt w:val="bullet"/>
+      <w:lvlText w:val=""/>
+      <w:lvlJc w:val="left"/>
+      <w:pPr>
+        <w:ind w:left="2160" w:hanging="360"/>
+      </w:pPr>
+      <w:rPr>
+        <w:rFonts w:ascii="Wingdings" w:hAnsi="Wingdings" w:hint="default"/>
+      </w:rPr>
+    </w:lvl>
+    <w:lvl w:ilvl="3" w:tplc="04090001" w:tentative="1">
+      <w:start w:val="1"/>
+      <w:numFmt w:val="bullet"/>
+      <w:lvlText w:val=""/>
+      <w:lvlJc w:val="left"/>
+      <w:pPr>
+        <w:ind w:left="2880" w:hanging="360"/>
+      </w:pPr>
+      <w:rPr>
+        <w:rFonts w:ascii="Symbol" w:hAnsi="Symbol" w:hint="default"/>
+      </w:rPr>
+    </w:lvl>
+    <w:lvl w:ilvl="4" w:tplc="04090003" w:tentative="1">
+      <w:start w:val="1"/>
+      <w:numFmt w:val="bullet"/>
+      <w:lvlText w:val="o"/>
+      <w:lvlJc w:val="left"/>
+      <w:pPr>
+        <w:ind w:left="3600" w:hanging="360"/>
+      </w:pPr>
+      <w:rPr>
+        <w:rFonts w:ascii="Courier New" w:hAnsi="Courier New" w:cs="Courier New" w:hint="default"/>
+      </w:rPr>
+    </w:lvl>
+    <w:lvl w:ilvl="5" w:tplc="04090005" w:tentative="1">
+      <w:start w:val="1"/>
+      <w:numFmt w:val="bullet"/>
+      <w:lvlText w:val=""/>
+      <w:lvlJc w:val="left"/>
+      <w:pPr>
+        <w:ind w:left="4320" w:hanging="360"/>
+      </w:pPr>
+      <w:rPr>
+        <w:rFonts w:ascii="Wingdings" w:hAnsi="Wingdings" w:hint="default"/>
+      </w:rPr>
+    </w:lvl>
+    <w:lvl w:ilvl="6" w:tplc="04090001" w:tentative="1">
+      <w:start w:val="1"/>
+      <w:numFmt w:val="bullet"/>
+      <w:lvlText w:val=""/>
+      <w:lvlJc w:val="left"/>
+      <w:pPr>
+        <w:ind w:left="5040" w:hanging="360"/>
+      </w:pPr>
+      <w:rPr>
+        <w:rFonts w:ascii="Symbol" w:hAnsi="Symbol" w:hint="default"/>
+      </w:rPr>
+    </w:lvl>
+    <w:lvl w:ilvl="7" w:tplc="04090003" w:tentative="1">
+      <w:start w:val="1"/>
+      <w:numFmt w:val="bullet"/>
+      <w:lvlText w:val="o"/>
+      <w:lvlJc w:val="left"/>
+      <w:pPr>
+        <w:ind w:left="5760" w:hanging="360"/>
+      </w:pPr>
+      <w:rPr>
+        <w:rFonts w:ascii="Courier New" w:hAnsi="Courier New" w:cs="Courier New" w:hint="default"/>
+      </w:rPr>
+    </w:lvl>
+    <w:lvl w:ilvl="8" w:tplc="04090005" w:tentative="1">
+      <w:start w:val="1"/>
+      <w:numFmt w:val="bullet"/>
+      <w:lvlText w:val=""/>
+      <w:lvlJc w:val="left"/>
+      <w:pPr>
+        <w:ind w:left="6480" w:hanging="360"/>
+      </w:pPr>
+      <w:rPr>
+        <w:rFonts w:ascii="Wingdings" w:hAnsi="Wingdings" w:hint="default"/>
+      </w:rPr>
+    </w:lvl>
+  </w:abstractNum>
+  <w:abstractNum w:abstractNumId="12" w15:restartNumberingAfterBreak="0">
+    <w:nsid w:val="6F7B0B2C"/>
+    <w:multiLevelType w:val="hybridMultilevel"/>
+    <w:tmpl w:val="7C1479A2"/>
+    <w:lvl w:ilvl="0" w:tplc="04090001">
+      <w:start w:val="1"/>
+      <w:numFmt w:val="bullet"/>
+      <w:lvlText w:val=""/>
+      <w:lvlJc w:val="left"/>
+      <w:pPr>
+        <w:ind w:left="720" w:hanging="360"/>
+      </w:pPr>
+      <w:rPr>
+        <w:rFonts w:ascii="Symbol" w:hAnsi="Symbol" w:hint="default"/>
+      </w:rPr>
+    </w:lvl>
+    <w:lvl w:ilvl="1" w:tplc="04090003" w:tentative="1">
+      <w:start w:val="1"/>
+      <w:numFmt w:val="bullet"/>
+      <w:lvlText w:val="o"/>
+      <w:lvlJc w:val="left"/>
+      <w:pPr>
+        <w:ind w:left="1440" w:hanging="360"/>
+      </w:pPr>
+      <w:rPr>
+        <w:rFonts w:ascii="Courier New" w:hAnsi="Courier New" w:cs="Courier New" w:hint="default"/>
+      </w:rPr>
+    </w:lvl>
+    <w:lvl w:ilvl="2" w:tplc="04090005" w:tentative="1">
+      <w:start w:val="1"/>
+      <w:numFmt w:val="bullet"/>
+      <w:lvlText w:val=""/>
+      <w:lvlJc w:val="left"/>
+      <w:pPr>
+        <w:ind w:left="2160" w:hanging="360"/>
+      </w:pPr>
+      <w:rPr>
+        <w:rFonts w:ascii="Wingdings" w:hAnsi="Wingdings" w:hint="default"/>
+      </w:rPr>
+    </w:lvl>
+    <w:lvl w:ilvl="3" w:tplc="04090001" w:tentative="1">
+      <w:start w:val="1"/>
+      <w:numFmt w:val="bullet"/>
+      <w:lvlText w:val=""/>
+      <w:lvlJc w:val="left"/>
+      <w:pPr>
+        <w:ind w:left="2880" w:hanging="360"/>
+      </w:pPr>
+      <w:rPr>
+        <w:rFonts w:ascii="Symbol" w:hAnsi="Symbol" w:hint="default"/>
+      </w:rPr>
+    </w:lvl>
+    <w:lvl w:ilvl="4" w:tplc="04090003" w:tentative="1">
+      <w:start w:val="1"/>
+      <w:numFmt w:val="bullet"/>
+      <w:lvlText w:val="o"/>
+      <w:lvlJc w:val="left"/>
+      <w:pPr>
+        <w:ind w:left="3600" w:hanging="360"/>
+      </w:pPr>
+      <w:rPr>
+        <w:rFonts w:ascii="Courier New" w:hAnsi="Courier New" w:cs="Courier New" w:hint="default"/>
+      </w:rPr>
+    </w:lvl>
+    <w:lvl w:ilvl="5" w:tplc="04090005" w:tentative="1">
+      <w:start w:val="1"/>
+      <w:numFmt w:val="bullet"/>
+      <w:lvlText w:val=""/>
+      <w:lvlJc w:val="left"/>
+      <w:pPr>
+        <w:ind w:left="4320" w:hanging="360"/>
+      </w:pPr>
+      <w:rPr>
+        <w:rFonts w:ascii="Wingdings" w:hAnsi="Wingdings" w:hint="default"/>
+      </w:rPr>
+    </w:lvl>
+    <w:lvl w:ilvl="6" w:tplc="04090001" w:tentative="1">
+      <w:start w:val="1"/>
+      <w:numFmt w:val="bullet"/>
+      <w:lvlText w:val=""/>
+      <w:lvlJc w:val="left"/>
+      <w:pPr>
+        <w:ind w:left="5040" w:hanging="360"/>
+      </w:pPr>
+      <w:rPr>
+        <w:rFonts w:ascii="Symbol" w:hAnsi="Symbol" w:hint="default"/>
+      </w:rPr>
+    </w:lvl>
+    <w:lvl w:ilvl="7" w:tplc="04090003" w:tentative="1">
+      <w:start w:val="1"/>
+      <w:numFmt w:val="bullet"/>
+      <w:lvlText w:val="o"/>
+      <w:lvlJc w:val="left"/>
+      <w:pPr>
+        <w:ind w:left="5760" w:hanging="360"/>
+      </w:pPr>
+      <w:rPr>
+        <w:rFonts w:ascii="Courier New" w:hAnsi="Courier New" w:cs="Courier New" w:hint="default"/>
+      </w:rPr>
+    </w:lvl>
+    <w:lvl w:ilvl="8" w:tplc="04090005" w:tentative="1">
+      <w:start w:val="1"/>
+      <w:numFmt w:val="bullet"/>
+      <w:lvlText w:val=""/>
+      <w:lvlJc w:val="left"/>
+      <w:pPr>
+        <w:ind w:left="6480" w:hanging="360"/>
+      </w:pPr>
+      <w:rPr>
+        <w:rFonts w:ascii="Wingdings" w:hAnsi="Wingdings" w:hint="default"/>
+      </w:rPr>
+    </w:lvl>
+  </w:abstractNum>
+  <w:abstractNum w:abstractNumId="13" w15:restartNumberingAfterBreak="0">
     <w:nsid w:val="766961BE"/>
     <w:multiLevelType w:val="hybridMultilevel"/>
     <w:tmpl w:val="1AD24392"/>
@@ -3819,31 +5476,46 @@
     <w:abstractNumId w:val="2"/>
   </w:num>
   <w:num w:numId="3">
-    <w:abstractNumId w:val="7"/>
+    <w:abstractNumId w:val="9"/>
   </w:num>
   <w:num w:numId="4">
     <w:abstractNumId w:val="0"/>
   </w:num>
   <w:num w:numId="5">
+    <w:abstractNumId w:val="8"/>
+  </w:num>
+  <w:num w:numId="6">
+    <w:abstractNumId w:val="5"/>
+  </w:num>
+  <w:num w:numId="7">
     <w:abstractNumId w:val="6"/>
   </w:num>
-  <w:num w:numId="6">
+  <w:num w:numId="8">
     <w:abstractNumId w:val="4"/>
   </w:num>
-  <w:num w:numId="7">
-    <w:abstractNumId w:val="5"/>
+  <w:num w:numId="9">
+    <w:abstractNumId w:val="13"/>
   </w:num>
-  <w:num w:numId="8">
+  <w:num w:numId="10">
+    <w:abstractNumId w:val="10"/>
+  </w:num>
+  <w:num w:numId="11">
+    <w:abstractNumId w:val="11"/>
+  </w:num>
+  <w:num w:numId="12">
+    <w:abstractNumId w:val="7"/>
+  </w:num>
+  <w:num w:numId="13">
     <w:abstractNumId w:val="3"/>
   </w:num>
-  <w:num w:numId="9">
-    <w:abstractNumId w:val="8"/>
+  <w:num w:numId="14">
+    <w:abstractNumId w:val="12"/>
   </w:num>
 </w:numbering>
 </file>
 
 <file path=word/styles.xml><?xml version="1.0" encoding="utf-8"?>
-<w:styles xmlns:mc="http://schemas.openxmlformats.org/markup-compatibility/2006" xmlns:r="http://schemas.openxmlformats.org/officeDocument/2006/relationships" xmlns:w="http://schemas.openxmlformats.org/wordprocessingml/2006/main" xmlns:w14="http://schemas.microsoft.com/office/word/2010/wordml" xmlns:w15="http://schemas.microsoft.com/office/word/2012/wordml" xmlns:w16se="http://schemas.microsoft.com/office/word/2015/wordml/symex" mc:Ignorable="w14 w15 w16se">
+<w:styles xmlns:mc="http://schemas.openxmlformats.org/markup-compatibility/2006" xmlns:r="http://schemas.openxmlformats.org/officeDocument/2006/relationships" xmlns:w="http://schemas.openxmlformats.org/wordprocessingml/2006/main" xmlns:w14="http://schemas.microsoft.com/office/word/2010/wordml" xmlns:w15="http://schemas.microsoft.com/office/word/2012/wordml" xmlns:w16cid="http://schemas.microsoft.com/office/word/2016/wordml/cid" xmlns:w16se="http://schemas.microsoft.com/office/word/2015/wordml/symex" mc:Ignorable="w14 w15 w16se w16cid">
   <w:docDefaults>
     <w:rPrDefault>
       <w:rPr>
@@ -3859,7 +5531,7 @@
       </w:pPr>
     </w:pPrDefault>
   </w:docDefaults>
-  <w:latentStyles w:defLockedState="0" w:defUIPriority="99" w:defSemiHidden="0" w:defUnhideWhenUsed="0" w:defQFormat="0" w:count="374">
+  <w:latentStyles w:defLockedState="0" w:defUIPriority="99" w:defSemiHidden="0" w:defUnhideWhenUsed="0" w:defQFormat="0" w:count="375">
     <w:lsdException w:name="Normal" w:uiPriority="0" w:qFormat="1"/>
     <w:lsdException w:name="heading 1" w:uiPriority="9" w:qFormat="1"/>
     <w:lsdException w:name="heading 2" w:semiHidden="1" w:uiPriority="9" w:unhideWhenUsed="1" w:qFormat="1"/>
@@ -4234,11 +5906,15 @@
     <w:lsdException w:name="Mention" w:semiHidden="1" w:unhideWhenUsed="1"/>
     <w:lsdException w:name="Smart Hyperlink" w:semiHidden="1" w:unhideWhenUsed="1"/>
     <w:lsdException w:name="Hashtag" w:semiHidden="1" w:unhideWhenUsed="1"/>
+    <w:lsdException w:name="Unresolved Mention" w:semiHidden="1" w:unhideWhenUsed="1"/>
   </w:latentStyles>
   <w:style w:type="paragraph" w:default="1" w:styleId="Normal">
     <w:name w:val="Normal"/>
     <w:qFormat/>
     <w:rsid w:val="00930B06"/>
+    <w:rPr>
+      <w:lang w:val="en-US"/>
+    </w:rPr>
   </w:style>
   <w:style w:type="paragraph" w:styleId="Ttulo1">
     <w:name w:val="heading 1"/>
@@ -5303,7 +6979,7 @@
 </file>
 
 <file path=customXml/itemProps1.xml><?xml version="1.0" encoding="utf-8"?>
-<ds:datastoreItem xmlns:ds="http://schemas.openxmlformats.org/officeDocument/2006/customXml" ds:itemID="{3A07292A-FE36-48E8-90E7-6A75CB5A1FE9}">
+<ds:datastoreItem xmlns:ds="http://schemas.openxmlformats.org/officeDocument/2006/customXml" ds:itemID="{E30A2303-011B-44C9-AD0D-7499311FD363}">
   <ds:schemaRefs>
     <ds:schemaRef ds:uri="http://schemas.openxmlformats.org/officeDocument/2006/bibliography"/>
   </ds:schemaRefs>

</xml_diff>